<commit_message>
exigences non-Fonctionnelles du SRD-MH
</commit_message>
<xml_diff>
--- a/SRD MH.docx
+++ b/SRD MH.docx
@@ -17,6 +17,9 @@
       </w:sdtEndPr>
       <w:sdtContent>
         <w:p>
+          <w:pPr>
+            <w:spacing w:line="360" w:lineRule="auto"/>
+          </w:pPr>
           <w:r>
             <w:rPr>
               <w:noProof/>
@@ -24,7 +27,7 @@
             <mc:AlternateContent>
               <mc:Choice Requires="wpg">
                 <w:drawing>
-                  <wp:anchor distT="0" distB="0" distL="114300" distR="114300" simplePos="0" relativeHeight="251659264" behindDoc="1" locked="0" layoutInCell="1" allowOverlap="1" wp14:anchorId="754E8850" wp14:editId="60D05288">
+                  <wp:anchor distT="0" distB="0" distL="114300" distR="114300" simplePos="0" relativeHeight="251659264" behindDoc="1" locked="0" layoutInCell="1" allowOverlap="1" wp14:anchorId="7936C2A0" wp14:editId="44D56A70">
                     <wp:simplePos x="0" y="0"/>
                     <wp:positionH relativeFrom="page">
                       <wp:align>center</wp:align>
@@ -253,87 +256,7 @@
                                           <w:sz w:val="72"/>
                                           <w:szCs w:val="72"/>
                                         </w:rPr>
-                                        <w:t xml:space="preserve">Software </w:t>
-                                      </w:r>
-                                      <w:r>
-                                        <w:rPr>
-                                          <w:rFonts w:asciiTheme="majorHAnsi" w:eastAsiaTheme="majorEastAsia" w:hAnsiTheme="majorHAnsi" w:cstheme="majorBidi"/>
-                                          <w:caps/>
-                                          <w:color w:val="4472C4" w:themeColor="accent1"/>
-                                          <w:sz w:val="72"/>
-                                          <w:szCs w:val="72"/>
-                                        </w:rPr>
-                                        <w:t>R</w:t>
-                                      </w:r>
-                                      <w:r>
-                                        <w:rPr>
-                                          <w:rFonts w:asciiTheme="majorHAnsi" w:eastAsiaTheme="majorEastAsia" w:hAnsiTheme="majorHAnsi" w:cstheme="majorBidi"/>
-                                          <w:caps/>
-                                          <w:color w:val="4472C4" w:themeColor="accent1"/>
-                                          <w:sz w:val="72"/>
-                                          <w:szCs w:val="72"/>
-                                        </w:rPr>
-                                        <w:t>equirement</w:t>
-                                      </w:r>
-                                      <w:r>
-                                        <w:rPr>
-                                          <w:rFonts w:asciiTheme="majorHAnsi" w:eastAsiaTheme="majorEastAsia" w:hAnsiTheme="majorHAnsi" w:cstheme="majorBidi"/>
-                                          <w:caps/>
-                                          <w:color w:val="4472C4" w:themeColor="accent1"/>
-                                          <w:sz w:val="72"/>
-                                          <w:szCs w:val="72"/>
-                                        </w:rPr>
-                                        <w:t>s</w:t>
-                                      </w:r>
-                                      <w:r>
-                                        <w:rPr>
-                                          <w:rFonts w:asciiTheme="majorHAnsi" w:eastAsiaTheme="majorEastAsia" w:hAnsiTheme="majorHAnsi" w:cstheme="majorBidi"/>
-                                          <w:caps/>
-                                          <w:color w:val="4472C4" w:themeColor="accent1"/>
-                                          <w:sz w:val="72"/>
-                                          <w:szCs w:val="72"/>
-                                        </w:rPr>
-                                        <w:t xml:space="preserve"> </w:t>
-                                      </w:r>
-                                      <w:r>
-                                        <w:rPr>
-                                          <w:rFonts w:asciiTheme="majorHAnsi" w:eastAsiaTheme="majorEastAsia" w:hAnsiTheme="majorHAnsi" w:cstheme="majorBidi"/>
-                                          <w:caps/>
-                                          <w:color w:val="4472C4" w:themeColor="accent1"/>
-                                          <w:sz w:val="72"/>
-                                          <w:szCs w:val="72"/>
-                                        </w:rPr>
-                                        <w:t>D</w:t>
-                                      </w:r>
-                                      <w:r>
-                                        <w:rPr>
-                                          <w:rFonts w:asciiTheme="majorHAnsi" w:eastAsiaTheme="majorEastAsia" w:hAnsiTheme="majorHAnsi" w:cstheme="majorBidi"/>
-                                          <w:caps/>
-                                          <w:color w:val="4472C4" w:themeColor="accent1"/>
-                                          <w:sz w:val="72"/>
-                                          <w:szCs w:val="72"/>
-                                        </w:rPr>
-                                        <w:t xml:space="preserve">ocument – </w:t>
-                                      </w:r>
-                                      <w:r>
-                                        <w:rPr>
-                                          <w:rFonts w:asciiTheme="majorHAnsi" w:eastAsiaTheme="majorEastAsia" w:hAnsiTheme="majorHAnsi" w:cstheme="majorBidi"/>
-                                          <w:caps/>
-                                          <w:color w:val="4472C4" w:themeColor="accent1"/>
-                                          <w:sz w:val="72"/>
-                                          <w:szCs w:val="72"/>
-                                        </w:rPr>
-                                        <w:t>M</w:t>
-                                      </w:r>
-                                      <w:r>
-                                        <w:rPr>
-                                          <w:rFonts w:asciiTheme="majorHAnsi" w:eastAsiaTheme="majorEastAsia" w:hAnsiTheme="majorHAnsi" w:cstheme="majorBidi"/>
-                                          <w:caps/>
-                                          <w:color w:val="4472C4" w:themeColor="accent1"/>
-                                          <w:sz w:val="72"/>
-                                          <w:szCs w:val="72"/>
-                                        </w:rPr>
-                                        <w:t>ental Hospital</w:t>
+                                        <w:t>Software Requirements Document – Mental Hospital</w:t>
                                       </w:r>
                                     </w:p>
                                   </w:sdtContent>
@@ -361,7 +284,7 @@
               </mc:Choice>
               <mc:Fallback>
                 <w:pict>
-                  <v:group w14:anchorId="754E8850" id="Group 193" o:spid="_x0000_s1026" style="position:absolute;margin-left:0;margin-top:0;width:540.55pt;height:718.4pt;z-index:-251657216;mso-width-percent:882;mso-height-percent:909;mso-position-horizontal:center;mso-position-horizontal-relative:page;mso-position-vertical:center;mso-position-vertical-relative:page;mso-width-percent:882;mso-height-percent:909" coordsize="68648,91235" o:gfxdata="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">
+                  <v:group w14:anchorId="7936C2A0" id="Group 193" o:spid="_x0000_s1026" style="position:absolute;margin-left:0;margin-top:0;width:540.55pt;height:718.4pt;z-index:-251657216;mso-width-percent:882;mso-height-percent:909;mso-position-horizontal:center;mso-position-horizontal-relative:page;mso-position-vertical:center;mso-position-vertical-relative:page;mso-width-percent:882;mso-height-percent:909" coordsize="68648,91235" o:gfxdata="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">
                     <v:rect id="Rectangle 194" o:spid="_x0000_s1027" style="position:absolute;width:68580;height:13716;visibility:visible;mso-wrap-style:square;v-text-anchor:middle" o:gfxdata="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" fillcolor="#4472c4 [3204]" stroked="f" strokeweight="1pt"/>
                     <v:rect id="Rectangle 195" o:spid="_x0000_s1028" style="position:absolute;top:40943;width:68580;height:50292;visibility:visible;mso-wrap-style:square;v-text-anchor:bottom" o:gfxdata="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" fillcolor="#4472c4 [3204]" stroked="f" strokeweight="1pt">
                       <v:textbox inset="36pt,57.6pt,36pt,36pt">
@@ -459,87 +382,7 @@
                                     <w:sz w:val="72"/>
                                     <w:szCs w:val="72"/>
                                   </w:rPr>
-                                  <w:t xml:space="preserve">Software </w:t>
-                                </w:r>
-                                <w:r>
-                                  <w:rPr>
-                                    <w:rFonts w:asciiTheme="majorHAnsi" w:eastAsiaTheme="majorEastAsia" w:hAnsiTheme="majorHAnsi" w:cstheme="majorBidi"/>
-                                    <w:caps/>
-                                    <w:color w:val="4472C4" w:themeColor="accent1"/>
-                                    <w:sz w:val="72"/>
-                                    <w:szCs w:val="72"/>
-                                  </w:rPr>
-                                  <w:t>R</w:t>
-                                </w:r>
-                                <w:r>
-                                  <w:rPr>
-                                    <w:rFonts w:asciiTheme="majorHAnsi" w:eastAsiaTheme="majorEastAsia" w:hAnsiTheme="majorHAnsi" w:cstheme="majorBidi"/>
-                                    <w:caps/>
-                                    <w:color w:val="4472C4" w:themeColor="accent1"/>
-                                    <w:sz w:val="72"/>
-                                    <w:szCs w:val="72"/>
-                                  </w:rPr>
-                                  <w:t>equirement</w:t>
-                                </w:r>
-                                <w:r>
-                                  <w:rPr>
-                                    <w:rFonts w:asciiTheme="majorHAnsi" w:eastAsiaTheme="majorEastAsia" w:hAnsiTheme="majorHAnsi" w:cstheme="majorBidi"/>
-                                    <w:caps/>
-                                    <w:color w:val="4472C4" w:themeColor="accent1"/>
-                                    <w:sz w:val="72"/>
-                                    <w:szCs w:val="72"/>
-                                  </w:rPr>
-                                  <w:t>s</w:t>
-                                </w:r>
-                                <w:r>
-                                  <w:rPr>
-                                    <w:rFonts w:asciiTheme="majorHAnsi" w:eastAsiaTheme="majorEastAsia" w:hAnsiTheme="majorHAnsi" w:cstheme="majorBidi"/>
-                                    <w:caps/>
-                                    <w:color w:val="4472C4" w:themeColor="accent1"/>
-                                    <w:sz w:val="72"/>
-                                    <w:szCs w:val="72"/>
-                                  </w:rPr>
-                                  <w:t xml:space="preserve"> </w:t>
-                                </w:r>
-                                <w:r>
-                                  <w:rPr>
-                                    <w:rFonts w:asciiTheme="majorHAnsi" w:eastAsiaTheme="majorEastAsia" w:hAnsiTheme="majorHAnsi" w:cstheme="majorBidi"/>
-                                    <w:caps/>
-                                    <w:color w:val="4472C4" w:themeColor="accent1"/>
-                                    <w:sz w:val="72"/>
-                                    <w:szCs w:val="72"/>
-                                  </w:rPr>
-                                  <w:t>D</w:t>
-                                </w:r>
-                                <w:r>
-                                  <w:rPr>
-                                    <w:rFonts w:asciiTheme="majorHAnsi" w:eastAsiaTheme="majorEastAsia" w:hAnsiTheme="majorHAnsi" w:cstheme="majorBidi"/>
-                                    <w:caps/>
-                                    <w:color w:val="4472C4" w:themeColor="accent1"/>
-                                    <w:sz w:val="72"/>
-                                    <w:szCs w:val="72"/>
-                                  </w:rPr>
-                                  <w:t xml:space="preserve">ocument – </w:t>
-                                </w:r>
-                                <w:r>
-                                  <w:rPr>
-                                    <w:rFonts w:asciiTheme="majorHAnsi" w:eastAsiaTheme="majorEastAsia" w:hAnsiTheme="majorHAnsi" w:cstheme="majorBidi"/>
-                                    <w:caps/>
-                                    <w:color w:val="4472C4" w:themeColor="accent1"/>
-                                    <w:sz w:val="72"/>
-                                    <w:szCs w:val="72"/>
-                                  </w:rPr>
-                                  <w:t>M</w:t>
-                                </w:r>
-                                <w:r>
-                                  <w:rPr>
-                                    <w:rFonts w:asciiTheme="majorHAnsi" w:eastAsiaTheme="majorEastAsia" w:hAnsiTheme="majorHAnsi" w:cstheme="majorBidi"/>
-                                    <w:caps/>
-                                    <w:color w:val="4472C4" w:themeColor="accent1"/>
-                                    <w:sz w:val="72"/>
-                                    <w:szCs w:val="72"/>
-                                  </w:rPr>
-                                  <w:t>ental Hospital</w:t>
+                                  <w:t>Software Requirements Document – Mental Hospital</w:t>
                                 </w:r>
                               </w:p>
                             </w:sdtContent>
@@ -556,6 +399,7 @@
         </w:p>
         <w:p>
           <w:pPr>
+            <w:spacing w:line="360" w:lineRule="auto"/>
             <w:rPr>
               <w:rFonts w:cs="Times New Roman"/>
             </w:rPr>
@@ -572,10 +416,13 @@
     <w:sdt>
       <w:sdtPr>
         <w:rPr>
-          <w:rFonts w:ascii="Times New Roman" w:hAnsi="Times New Roman" w:cs="Times New Roman"/>
+          <w:rFonts w:ascii="Times New Roman" w:eastAsiaTheme="minorHAnsi" w:hAnsi="Times New Roman" w:cs="Times New Roman"/>
           <w:b/>
           <w:bCs/>
           <w:color w:val="auto"/>
+          <w:sz w:val="24"/>
+          <w:szCs w:val="22"/>
+          <w:lang w:val="fr-FR"/>
         </w:rPr>
         <w:id w:val="555901081"/>
         <w:docPartObj>
@@ -585,23 +432,21 @@
       </w:sdtPr>
       <w:sdtEndPr>
         <w:rPr>
-          <w:rFonts w:eastAsiaTheme="minorHAnsi"/>
           <w:noProof/>
-          <w:sz w:val="24"/>
-          <w:szCs w:val="22"/>
-          <w:lang w:val="fr-FR"/>
         </w:rPr>
       </w:sdtEndPr>
       <w:sdtContent>
         <w:p>
           <w:pPr>
             <w:pStyle w:val="TOCHeading"/>
+            <w:spacing w:line="360" w:lineRule="auto"/>
             <w:jc w:val="center"/>
             <w:rPr>
               <w:rFonts w:ascii="Times New Roman" w:hAnsi="Times New Roman" w:cs="Times New Roman"/>
               <w:b/>
               <w:bCs/>
               <w:color w:val="auto"/>
+              <w:lang w:val="fr-FR"/>
             </w:rPr>
           </w:pPr>
           <w:r>
@@ -610,6 +455,7 @@
               <w:b/>
               <w:bCs/>
               <w:color w:val="auto"/>
+              <w:lang w:val="fr-FR"/>
             </w:rPr>
             <w:t>Table des matières</w:t>
           </w:r>
@@ -646,7 +492,7 @@
             </w:rPr>
             <w:fldChar w:fldCharType="separate"/>
           </w:r>
-          <w:hyperlink w:anchor="_Toc95068121" w:history="1">
+          <w:hyperlink w:anchor="_Toc95074061" w:history="1">
             <w:r>
               <w:rPr>
                 <w:rStyle w:val="Hyperlink"/>
@@ -691,7 +537,7 @@
                 <w:noProof/>
                 <w:webHidden/>
               </w:rPr>
-              <w:instrText xml:space="preserve"> PAGEREF _Toc95068121 \h </w:instrText>
+              <w:instrText xml:space="preserve"> PAGEREF _Toc95074061 \h </w:instrText>
             </w:r>
             <w:r>
               <w:rPr>
@@ -736,7 +582,7 @@
               <w:lang w:val="en-MU" w:eastAsia="en-MU"/>
             </w:rPr>
           </w:pPr>
-          <w:hyperlink w:anchor="_Toc95068122" w:history="1">
+          <w:hyperlink w:anchor="_Toc95074062" w:history="1">
             <w:r>
               <w:rPr>
                 <w:rStyle w:val="Hyperlink"/>
@@ -781,7 +627,7 @@
                 <w:noProof/>
                 <w:webHidden/>
               </w:rPr>
-              <w:instrText xml:space="preserve"> PAGEREF _Toc95068122 \h </w:instrText>
+              <w:instrText xml:space="preserve"> PAGEREF _Toc95074062 \h </w:instrText>
             </w:r>
             <w:r>
               <w:rPr>
@@ -826,7 +672,7 @@
               <w:lang w:val="en-MU" w:eastAsia="en-MU"/>
             </w:rPr>
           </w:pPr>
-          <w:hyperlink w:anchor="_Toc95068123" w:history="1">
+          <w:hyperlink w:anchor="_Toc95074063" w:history="1">
             <w:r>
               <w:rPr>
                 <w:rStyle w:val="Hyperlink"/>
@@ -871,7 +717,7 @@
                 <w:noProof/>
                 <w:webHidden/>
               </w:rPr>
-              <w:instrText xml:space="preserve"> PAGEREF _Toc95068123 \h </w:instrText>
+              <w:instrText xml:space="preserve"> PAGEREF _Toc95074063 \h </w:instrText>
             </w:r>
             <w:r>
               <w:rPr>
@@ -916,7 +762,7 @@
               <w:lang w:val="en-MU" w:eastAsia="en-MU"/>
             </w:rPr>
           </w:pPr>
-          <w:hyperlink w:anchor="_Toc95068124" w:history="1">
+          <w:hyperlink w:anchor="_Toc95074064" w:history="1">
             <w:r>
               <w:rPr>
                 <w:rStyle w:val="Hyperlink"/>
@@ -961,7 +807,7 @@
                 <w:noProof/>
                 <w:webHidden/>
               </w:rPr>
-              <w:instrText xml:space="preserve"> PAGEREF _Toc95068124 \h </w:instrText>
+              <w:instrText xml:space="preserve"> PAGEREF _Toc95074064 \h </w:instrText>
             </w:r>
             <w:r>
               <w:rPr>
@@ -1006,7 +852,7 @@
               <w:lang w:val="en-MU" w:eastAsia="en-MU"/>
             </w:rPr>
           </w:pPr>
-          <w:hyperlink w:anchor="_Toc95068125" w:history="1">
+          <w:hyperlink w:anchor="_Toc95074065" w:history="1">
             <w:r>
               <w:rPr>
                 <w:rStyle w:val="Hyperlink"/>
@@ -1051,7 +897,7 @@
                 <w:noProof/>
                 <w:webHidden/>
               </w:rPr>
-              <w:instrText xml:space="preserve"> PAGEREF _Toc95068125 \h </w:instrText>
+              <w:instrText xml:space="preserve"> PAGEREF _Toc95074065 \h </w:instrText>
             </w:r>
             <w:r>
               <w:rPr>
@@ -1096,7 +942,7 @@
               <w:lang w:val="en-MU" w:eastAsia="en-MU"/>
             </w:rPr>
           </w:pPr>
-          <w:hyperlink w:anchor="_Toc95068126" w:history="1">
+          <w:hyperlink w:anchor="_Toc95074066" w:history="1">
             <w:r>
               <w:rPr>
                 <w:rStyle w:val="Hyperlink"/>
@@ -1141,7 +987,7 @@
                 <w:noProof/>
                 <w:webHidden/>
               </w:rPr>
-              <w:instrText xml:space="preserve"> PAGEREF _Toc95068126 \h </w:instrText>
+              <w:instrText xml:space="preserve"> PAGEREF _Toc95074066 \h </w:instrText>
             </w:r>
             <w:r>
               <w:rPr>
@@ -1186,7 +1032,7 @@
               <w:lang w:val="en-MU" w:eastAsia="en-MU"/>
             </w:rPr>
           </w:pPr>
-          <w:hyperlink w:anchor="_Toc95068127" w:history="1">
+          <w:hyperlink w:anchor="_Toc95074067" w:history="1">
             <w:r>
               <w:rPr>
                 <w:rStyle w:val="Hyperlink"/>
@@ -1229,7 +1075,7 @@
                 <w:noProof/>
                 <w:webHidden/>
               </w:rPr>
-              <w:instrText xml:space="preserve"> PAGEREF _Toc95068127 \h </w:instrText>
+              <w:instrText xml:space="preserve"> PAGEREF _Toc95074067 \h </w:instrText>
             </w:r>
             <w:r>
               <w:rPr>
@@ -1274,7 +1120,7 @@
               <w:lang w:val="en-MU" w:eastAsia="en-MU"/>
             </w:rPr>
           </w:pPr>
-          <w:hyperlink w:anchor="_Toc95068128" w:history="1">
+          <w:hyperlink w:anchor="_Toc95074068" w:history="1">
             <w:r>
               <w:rPr>
                 <w:rStyle w:val="Hyperlink"/>
@@ -1319,7 +1165,7 @@
                 <w:noProof/>
                 <w:webHidden/>
               </w:rPr>
-              <w:instrText xml:space="preserve"> PAGEREF _Toc95068128 \h </w:instrText>
+              <w:instrText xml:space="preserve"> PAGEREF _Toc95074068 \h </w:instrText>
             </w:r>
             <w:r>
               <w:rPr>
@@ -1364,7 +1210,7 @@
               <w:lang w:val="en-MU" w:eastAsia="en-MU"/>
             </w:rPr>
           </w:pPr>
-          <w:hyperlink w:anchor="_Toc95068129" w:history="1">
+          <w:hyperlink w:anchor="_Toc95074069" w:history="1">
             <w:r>
               <w:rPr>
                 <w:rStyle w:val="Hyperlink"/>
@@ -1409,7 +1255,7 @@
                 <w:noProof/>
                 <w:webHidden/>
               </w:rPr>
-              <w:instrText xml:space="preserve"> PAGEREF _Toc95068129 \h </w:instrText>
+              <w:instrText xml:space="preserve"> PAGEREF _Toc95074069 \h </w:instrText>
             </w:r>
             <w:r>
               <w:rPr>
@@ -1454,7 +1300,7 @@
               <w:lang w:val="en-MU" w:eastAsia="en-MU"/>
             </w:rPr>
           </w:pPr>
-          <w:hyperlink w:anchor="_Toc95068130" w:history="1">
+          <w:hyperlink w:anchor="_Toc95074070" w:history="1">
             <w:r>
               <w:rPr>
                 <w:rStyle w:val="Hyperlink"/>
@@ -1499,7 +1345,7 @@
                 <w:noProof/>
                 <w:webHidden/>
               </w:rPr>
-              <w:instrText xml:space="preserve"> PAGEREF _Toc95068130 \h </w:instrText>
+              <w:instrText xml:space="preserve"> PAGEREF _Toc95074070 \h </w:instrText>
             </w:r>
             <w:r>
               <w:rPr>
@@ -1519,7 +1365,359 @@
                 <w:noProof/>
                 <w:webHidden/>
               </w:rPr>
-              <w:t>2</w:t>
+              <w:t>3</w:t>
+            </w:r>
+            <w:r>
+              <w:rPr>
+                <w:noProof/>
+                <w:webHidden/>
+              </w:rPr>
+              <w:fldChar w:fldCharType="end"/>
+            </w:r>
+          </w:hyperlink>
+        </w:p>
+        <w:p>
+          <w:pPr>
+            <w:pStyle w:val="TOC3"/>
+            <w:tabs>
+              <w:tab w:val="left" w:pos="1320"/>
+              <w:tab w:val="right" w:leader="dot" w:pos="9016"/>
+            </w:tabs>
+            <w:rPr>
+              <w:rFonts w:asciiTheme="minorHAnsi" w:eastAsiaTheme="minorEastAsia" w:hAnsiTheme="minorHAnsi"/>
+              <w:noProof/>
+              <w:sz w:val="22"/>
+              <w:lang w:val="en-MU" w:eastAsia="en-MU"/>
+            </w:rPr>
+          </w:pPr>
+          <w:hyperlink w:anchor="_Toc95074071" w:history="1">
+            <w:r>
+              <w:rPr>
+                <w:rStyle w:val="Hyperlink"/>
+                <w:noProof/>
+              </w:rPr>
+              <w:t>3.2.1</w:t>
+            </w:r>
+            <w:r>
+              <w:rPr>
+                <w:rFonts w:asciiTheme="minorHAnsi" w:eastAsiaTheme="minorEastAsia" w:hAnsiTheme="minorHAnsi"/>
+                <w:noProof/>
+                <w:sz w:val="22"/>
+                <w:lang w:val="en-MU" w:eastAsia="en-MU"/>
+              </w:rPr>
+              <w:tab/>
+            </w:r>
+            <w:r>
+              <w:rPr>
+                <w:rStyle w:val="Hyperlink"/>
+                <w:noProof/>
+              </w:rPr>
+              <w:t>Sécurité</w:t>
+            </w:r>
+            <w:r>
+              <w:rPr>
+                <w:noProof/>
+                <w:webHidden/>
+              </w:rPr>
+              <w:tab/>
+            </w:r>
+            <w:r>
+              <w:rPr>
+                <w:noProof/>
+                <w:webHidden/>
+              </w:rPr>
+              <w:fldChar w:fldCharType="begin"/>
+            </w:r>
+            <w:r>
+              <w:rPr>
+                <w:noProof/>
+                <w:webHidden/>
+              </w:rPr>
+              <w:instrText xml:space="preserve"> PAGEREF _Toc95074071 \h </w:instrText>
+            </w:r>
+            <w:r>
+              <w:rPr>
+                <w:noProof/>
+                <w:webHidden/>
+              </w:rPr>
+            </w:r>
+            <w:r>
+              <w:rPr>
+                <w:noProof/>
+                <w:webHidden/>
+              </w:rPr>
+              <w:fldChar w:fldCharType="separate"/>
+            </w:r>
+            <w:r>
+              <w:rPr>
+                <w:noProof/>
+                <w:webHidden/>
+              </w:rPr>
+              <w:t>3</w:t>
+            </w:r>
+            <w:r>
+              <w:rPr>
+                <w:noProof/>
+                <w:webHidden/>
+              </w:rPr>
+              <w:fldChar w:fldCharType="end"/>
+            </w:r>
+          </w:hyperlink>
+        </w:p>
+        <w:p>
+          <w:pPr>
+            <w:pStyle w:val="TOC3"/>
+            <w:tabs>
+              <w:tab w:val="left" w:pos="1320"/>
+              <w:tab w:val="right" w:leader="dot" w:pos="9016"/>
+            </w:tabs>
+            <w:rPr>
+              <w:rFonts w:asciiTheme="minorHAnsi" w:eastAsiaTheme="minorEastAsia" w:hAnsiTheme="minorHAnsi"/>
+              <w:noProof/>
+              <w:sz w:val="22"/>
+              <w:lang w:val="en-MU" w:eastAsia="en-MU"/>
+            </w:rPr>
+          </w:pPr>
+          <w:hyperlink w:anchor="_Toc95074072" w:history="1">
+            <w:r>
+              <w:rPr>
+                <w:rStyle w:val="Hyperlink"/>
+                <w:noProof/>
+              </w:rPr>
+              <w:t>3.2.2</w:t>
+            </w:r>
+            <w:r>
+              <w:rPr>
+                <w:rFonts w:asciiTheme="minorHAnsi" w:eastAsiaTheme="minorEastAsia" w:hAnsiTheme="minorHAnsi"/>
+                <w:noProof/>
+                <w:sz w:val="22"/>
+                <w:lang w:val="en-MU" w:eastAsia="en-MU"/>
+              </w:rPr>
+              <w:tab/>
+            </w:r>
+            <w:r>
+              <w:rPr>
+                <w:rStyle w:val="Hyperlink"/>
+                <w:noProof/>
+              </w:rPr>
+              <w:t>Exigences de performance</w:t>
+            </w:r>
+            <w:r>
+              <w:rPr>
+                <w:noProof/>
+                <w:webHidden/>
+              </w:rPr>
+              <w:tab/>
+            </w:r>
+            <w:r>
+              <w:rPr>
+                <w:noProof/>
+                <w:webHidden/>
+              </w:rPr>
+              <w:fldChar w:fldCharType="begin"/>
+            </w:r>
+            <w:r>
+              <w:rPr>
+                <w:noProof/>
+                <w:webHidden/>
+              </w:rPr>
+              <w:instrText xml:space="preserve"> PAGEREF _Toc95074072 \h </w:instrText>
+            </w:r>
+            <w:r>
+              <w:rPr>
+                <w:noProof/>
+                <w:webHidden/>
+              </w:rPr>
+            </w:r>
+            <w:r>
+              <w:rPr>
+                <w:noProof/>
+                <w:webHidden/>
+              </w:rPr>
+              <w:fldChar w:fldCharType="separate"/>
+            </w:r>
+            <w:r>
+              <w:rPr>
+                <w:noProof/>
+                <w:webHidden/>
+              </w:rPr>
+              <w:t>3</w:t>
+            </w:r>
+            <w:r>
+              <w:rPr>
+                <w:noProof/>
+                <w:webHidden/>
+              </w:rPr>
+              <w:fldChar w:fldCharType="end"/>
+            </w:r>
+          </w:hyperlink>
+        </w:p>
+        <w:p>
+          <w:pPr>
+            <w:pStyle w:val="TOC3"/>
+            <w:tabs>
+              <w:tab w:val="left" w:pos="1320"/>
+              <w:tab w:val="right" w:leader="dot" w:pos="9016"/>
+            </w:tabs>
+            <w:rPr>
+              <w:rFonts w:asciiTheme="minorHAnsi" w:eastAsiaTheme="minorEastAsia" w:hAnsiTheme="minorHAnsi"/>
+              <w:noProof/>
+              <w:sz w:val="22"/>
+              <w:lang w:val="en-MU" w:eastAsia="en-MU"/>
+            </w:rPr>
+          </w:pPr>
+          <w:hyperlink w:anchor="_Toc95074073" w:history="1">
+            <w:r>
+              <w:rPr>
+                <w:rStyle w:val="Hyperlink"/>
+                <w:noProof/>
+              </w:rPr>
+              <w:t>3.2.3</w:t>
+            </w:r>
+            <w:r>
+              <w:rPr>
+                <w:rFonts w:asciiTheme="minorHAnsi" w:eastAsiaTheme="minorEastAsia" w:hAnsiTheme="minorHAnsi"/>
+                <w:noProof/>
+                <w:sz w:val="22"/>
+                <w:lang w:val="en-MU" w:eastAsia="en-MU"/>
+              </w:rPr>
+              <w:tab/>
+            </w:r>
+            <w:r>
+              <w:rPr>
+                <w:rStyle w:val="Hyperlink"/>
+                <w:noProof/>
+              </w:rPr>
+              <w:t>Maintenabilité</w:t>
+            </w:r>
+            <w:r>
+              <w:rPr>
+                <w:noProof/>
+                <w:webHidden/>
+              </w:rPr>
+              <w:tab/>
+            </w:r>
+            <w:r>
+              <w:rPr>
+                <w:noProof/>
+                <w:webHidden/>
+              </w:rPr>
+              <w:fldChar w:fldCharType="begin"/>
+            </w:r>
+            <w:r>
+              <w:rPr>
+                <w:noProof/>
+                <w:webHidden/>
+              </w:rPr>
+              <w:instrText xml:space="preserve"> PAGEREF _Toc95074073 \h </w:instrText>
+            </w:r>
+            <w:r>
+              <w:rPr>
+                <w:noProof/>
+                <w:webHidden/>
+              </w:rPr>
+            </w:r>
+            <w:r>
+              <w:rPr>
+                <w:noProof/>
+                <w:webHidden/>
+              </w:rPr>
+              <w:fldChar w:fldCharType="separate"/>
+            </w:r>
+            <w:r>
+              <w:rPr>
+                <w:noProof/>
+                <w:webHidden/>
+              </w:rPr>
+              <w:t>4</w:t>
+            </w:r>
+            <w:r>
+              <w:rPr>
+                <w:noProof/>
+                <w:webHidden/>
+              </w:rPr>
+              <w:fldChar w:fldCharType="end"/>
+            </w:r>
+          </w:hyperlink>
+        </w:p>
+        <w:p>
+          <w:pPr>
+            <w:pStyle w:val="TOC3"/>
+            <w:tabs>
+              <w:tab w:val="left" w:pos="1320"/>
+              <w:tab w:val="right" w:leader="dot" w:pos="9016"/>
+            </w:tabs>
+            <w:rPr>
+              <w:rFonts w:asciiTheme="minorHAnsi" w:eastAsiaTheme="minorEastAsia" w:hAnsiTheme="minorHAnsi"/>
+              <w:noProof/>
+              <w:sz w:val="22"/>
+              <w:lang w:val="en-MU" w:eastAsia="en-MU"/>
+            </w:rPr>
+          </w:pPr>
+          <w:hyperlink w:anchor="_Toc95074074" w:history="1">
+            <w:r>
+              <w:rPr>
+                <w:rStyle w:val="Hyperlink"/>
+                <w:noProof/>
+              </w:rPr>
+              <w:t>3.2.4</w:t>
+            </w:r>
+            <w:r>
+              <w:rPr>
+                <w:rFonts w:asciiTheme="minorHAnsi" w:eastAsiaTheme="minorEastAsia" w:hAnsiTheme="minorHAnsi"/>
+                <w:noProof/>
+                <w:sz w:val="22"/>
+                <w:lang w:val="en-MU" w:eastAsia="en-MU"/>
+              </w:rPr>
+              <w:tab/>
+            </w:r>
+            <w:r>
+              <w:rPr>
+                <w:rStyle w:val="Hyperlink"/>
+                <w:noProof/>
+              </w:rPr>
+              <w:t>Fiabilité</w:t>
+            </w:r>
+            <w:r>
+              <w:rPr>
+                <w:noProof/>
+                <w:webHidden/>
+              </w:rPr>
+              <w:tab/>
+            </w:r>
+            <w:r>
+              <w:rPr>
+                <w:noProof/>
+                <w:webHidden/>
+              </w:rPr>
+              <w:fldChar w:fldCharType="begin"/>
+            </w:r>
+            <w:r>
+              <w:rPr>
+                <w:noProof/>
+                <w:webHidden/>
+              </w:rPr>
+              <w:instrText xml:space="preserve"> PAGEREF _Toc95074074 \h </w:instrText>
+            </w:r>
+            <w:r>
+              <w:rPr>
+                <w:noProof/>
+                <w:webHidden/>
+              </w:rPr>
+            </w:r>
+            <w:r>
+              <w:rPr>
+                <w:noProof/>
+                <w:webHidden/>
+              </w:rPr>
+              <w:fldChar w:fldCharType="separate"/>
+            </w:r>
+            <w:r>
+              <w:rPr>
+                <w:noProof/>
+                <w:webHidden/>
+              </w:rPr>
+              <w:t>4</w:t>
             </w:r>
             <w:r>
               <w:rPr>
@@ -1544,11 +1742,10 @@
               <w:lang w:val="en-MU" w:eastAsia="en-MU"/>
             </w:rPr>
           </w:pPr>
-          <w:hyperlink w:anchor="_Toc95068131" w:history="1">
+          <w:hyperlink w:anchor="_Toc95074075" w:history="1">
             <w:r>
               <w:rPr>
                 <w:rStyle w:val="Hyperlink"/>
-                <w:rFonts w:cs="Times New Roman"/>
                 <w:noProof/>
               </w:rPr>
               <w:t>3.3</w:t>
@@ -1565,7 +1762,6 @@
             <w:r>
               <w:rPr>
                 <w:rStyle w:val="Hyperlink"/>
-                <w:rFonts w:cs="Times New Roman"/>
                 <w:noProof/>
               </w:rPr>
               <w:t>Configurations matérielles requises</w:t>
@@ -1589,7 +1785,7 @@
                 <w:noProof/>
                 <w:webHidden/>
               </w:rPr>
-              <w:instrText xml:space="preserve"> PAGEREF _Toc95068131 \h </w:instrText>
+              <w:instrText xml:space="preserve"> PAGEREF _Toc95074075 \h </w:instrText>
             </w:r>
             <w:r>
               <w:rPr>
@@ -1609,7 +1805,7 @@
                 <w:noProof/>
                 <w:webHidden/>
               </w:rPr>
-              <w:t>2</w:t>
+              <w:t>4</w:t>
             </w:r>
             <w:r>
               <w:rPr>
@@ -1634,7 +1830,7 @@
               <w:lang w:val="en-MU" w:eastAsia="en-MU"/>
             </w:rPr>
           </w:pPr>
-          <w:hyperlink w:anchor="_Toc95068132" w:history="1">
+          <w:hyperlink w:anchor="_Toc95074076" w:history="1">
             <w:r>
               <w:rPr>
                 <w:rStyle w:val="Hyperlink"/>
@@ -1679,7 +1875,7 @@
                 <w:noProof/>
                 <w:webHidden/>
               </w:rPr>
-              <w:instrText xml:space="preserve"> PAGEREF _Toc95068132 \h </w:instrText>
+              <w:instrText xml:space="preserve"> PAGEREF _Toc95074076 \h </w:instrText>
             </w:r>
             <w:r>
               <w:rPr>
@@ -1699,7 +1895,7 @@
                 <w:noProof/>
                 <w:webHidden/>
               </w:rPr>
-              <w:t>2</w:t>
+              <w:t>4</w:t>
             </w:r>
             <w:r>
               <w:rPr>
@@ -1724,14 +1920,102 @@
               <w:lang w:val="en-MU" w:eastAsia="en-MU"/>
             </w:rPr>
           </w:pPr>
-          <w:hyperlink w:anchor="_Toc95068133" w:history="1">
+          <w:hyperlink w:anchor="_Toc95074077" w:history="1">
+            <w:r>
+              <w:rPr>
+                <w:rStyle w:val="Hyperlink"/>
+                <w:noProof/>
+              </w:rPr>
+              <w:t>3.5</w:t>
+            </w:r>
+            <w:r>
+              <w:rPr>
+                <w:rFonts w:asciiTheme="minorHAnsi" w:eastAsiaTheme="minorEastAsia" w:hAnsiTheme="minorHAnsi"/>
+                <w:noProof/>
+                <w:sz w:val="22"/>
+                <w:lang w:val="en-MU" w:eastAsia="en-MU"/>
+              </w:rPr>
+              <w:tab/>
+            </w:r>
+            <w:r>
+              <w:rPr>
+                <w:rStyle w:val="Hyperlink"/>
+                <w:noProof/>
+              </w:rPr>
+              <w:t>Etude des faisabilités</w:t>
+            </w:r>
+            <w:r>
+              <w:rPr>
+                <w:noProof/>
+                <w:webHidden/>
+              </w:rPr>
+              <w:tab/>
+            </w:r>
+            <w:r>
+              <w:rPr>
+                <w:noProof/>
+                <w:webHidden/>
+              </w:rPr>
+              <w:fldChar w:fldCharType="begin"/>
+            </w:r>
+            <w:r>
+              <w:rPr>
+                <w:noProof/>
+                <w:webHidden/>
+              </w:rPr>
+              <w:instrText xml:space="preserve"> PAGEREF _Toc95074077 \h </w:instrText>
+            </w:r>
+            <w:r>
+              <w:rPr>
+                <w:noProof/>
+                <w:webHidden/>
+              </w:rPr>
+            </w:r>
+            <w:r>
+              <w:rPr>
+                <w:noProof/>
+                <w:webHidden/>
+              </w:rPr>
+              <w:fldChar w:fldCharType="separate"/>
+            </w:r>
+            <w:r>
+              <w:rPr>
+                <w:noProof/>
+                <w:webHidden/>
+              </w:rPr>
+              <w:t>4</w:t>
+            </w:r>
+            <w:r>
+              <w:rPr>
+                <w:noProof/>
+                <w:webHidden/>
+              </w:rPr>
+              <w:fldChar w:fldCharType="end"/>
+            </w:r>
+          </w:hyperlink>
+        </w:p>
+        <w:p>
+          <w:pPr>
+            <w:pStyle w:val="TOC1"/>
+            <w:tabs>
+              <w:tab w:val="left" w:pos="480"/>
+              <w:tab w:val="right" w:leader="dot" w:pos="9016"/>
+            </w:tabs>
+            <w:rPr>
+              <w:rFonts w:asciiTheme="minorHAnsi" w:eastAsiaTheme="minorEastAsia" w:hAnsiTheme="minorHAnsi"/>
+              <w:noProof/>
+              <w:sz w:val="22"/>
+              <w:lang w:val="en-MU" w:eastAsia="en-MU"/>
+            </w:rPr>
+          </w:pPr>
+          <w:hyperlink w:anchor="_Toc95074078" w:history="1">
             <w:r>
               <w:rPr>
                 <w:rStyle w:val="Hyperlink"/>
                 <w:rFonts w:cs="Times New Roman"/>
                 <w:noProof/>
               </w:rPr>
-              <w:t>3.5</w:t>
+              <w:t>4</w:t>
             </w:r>
             <w:r>
               <w:rPr>
@@ -1748,7 +2032,7 @@
                 <w:rFonts w:cs="Times New Roman"/>
                 <w:noProof/>
               </w:rPr>
-              <w:t>Etude des faisabilités</w:t>
+              <w:t>Conception et implémentation</w:t>
             </w:r>
             <w:r>
               <w:rPr>
@@ -1769,7 +2053,7 @@
                 <w:noProof/>
                 <w:webHidden/>
               </w:rPr>
-              <w:instrText xml:space="preserve"> PAGEREF _Toc95068133 \h </w:instrText>
+              <w:instrText xml:space="preserve"> PAGEREF _Toc95074078 \h </w:instrText>
             </w:r>
             <w:r>
               <w:rPr>
@@ -1789,7 +2073,457 @@
                 <w:noProof/>
                 <w:webHidden/>
               </w:rPr>
-              <w:t>2</w:t>
+              <w:t>5</w:t>
+            </w:r>
+            <w:r>
+              <w:rPr>
+                <w:noProof/>
+                <w:webHidden/>
+              </w:rPr>
+              <w:fldChar w:fldCharType="end"/>
+            </w:r>
+          </w:hyperlink>
+        </w:p>
+        <w:p>
+          <w:pPr>
+            <w:pStyle w:val="TOC2"/>
+            <w:tabs>
+              <w:tab w:val="left" w:pos="880"/>
+              <w:tab w:val="right" w:leader="dot" w:pos="9016"/>
+            </w:tabs>
+            <w:rPr>
+              <w:rFonts w:asciiTheme="minorHAnsi" w:eastAsiaTheme="minorEastAsia" w:hAnsiTheme="minorHAnsi"/>
+              <w:noProof/>
+              <w:sz w:val="22"/>
+              <w:lang w:val="en-MU" w:eastAsia="en-MU"/>
+            </w:rPr>
+          </w:pPr>
+          <w:hyperlink w:anchor="_Toc95074079" w:history="1">
+            <w:r>
+              <w:rPr>
+                <w:rStyle w:val="Hyperlink"/>
+                <w:rFonts w:cs="Times New Roman"/>
+                <w:noProof/>
+              </w:rPr>
+              <w:t>4.1</w:t>
+            </w:r>
+            <w:r>
+              <w:rPr>
+                <w:rFonts w:asciiTheme="minorHAnsi" w:eastAsiaTheme="minorEastAsia" w:hAnsiTheme="minorHAnsi"/>
+                <w:noProof/>
+                <w:sz w:val="22"/>
+                <w:lang w:val="en-MU" w:eastAsia="en-MU"/>
+              </w:rPr>
+              <w:tab/>
+            </w:r>
+            <w:r>
+              <w:rPr>
+                <w:rStyle w:val="Hyperlink"/>
+                <w:rFonts w:cs="Times New Roman"/>
+                <w:noProof/>
+              </w:rPr>
+              <w:t>Caractéristiques du produit</w:t>
+            </w:r>
+            <w:r>
+              <w:rPr>
+                <w:noProof/>
+                <w:webHidden/>
+              </w:rPr>
+              <w:tab/>
+            </w:r>
+            <w:r>
+              <w:rPr>
+                <w:noProof/>
+                <w:webHidden/>
+              </w:rPr>
+              <w:fldChar w:fldCharType="begin"/>
+            </w:r>
+            <w:r>
+              <w:rPr>
+                <w:noProof/>
+                <w:webHidden/>
+              </w:rPr>
+              <w:instrText xml:space="preserve"> PAGEREF _Toc95074079 \h </w:instrText>
+            </w:r>
+            <w:r>
+              <w:rPr>
+                <w:noProof/>
+                <w:webHidden/>
+              </w:rPr>
+            </w:r>
+            <w:r>
+              <w:rPr>
+                <w:noProof/>
+                <w:webHidden/>
+              </w:rPr>
+              <w:fldChar w:fldCharType="separate"/>
+            </w:r>
+            <w:r>
+              <w:rPr>
+                <w:noProof/>
+                <w:webHidden/>
+              </w:rPr>
+              <w:t>5</w:t>
+            </w:r>
+            <w:r>
+              <w:rPr>
+                <w:noProof/>
+                <w:webHidden/>
+              </w:rPr>
+              <w:fldChar w:fldCharType="end"/>
+            </w:r>
+          </w:hyperlink>
+        </w:p>
+        <w:p>
+          <w:pPr>
+            <w:pStyle w:val="TOC2"/>
+            <w:tabs>
+              <w:tab w:val="left" w:pos="880"/>
+              <w:tab w:val="right" w:leader="dot" w:pos="9016"/>
+            </w:tabs>
+            <w:rPr>
+              <w:rFonts w:asciiTheme="minorHAnsi" w:eastAsiaTheme="minorEastAsia" w:hAnsiTheme="minorHAnsi"/>
+              <w:noProof/>
+              <w:sz w:val="22"/>
+              <w:lang w:val="en-MU" w:eastAsia="en-MU"/>
+            </w:rPr>
+          </w:pPr>
+          <w:hyperlink w:anchor="_Toc95074080" w:history="1">
+            <w:r>
+              <w:rPr>
+                <w:rStyle w:val="Hyperlink"/>
+                <w:rFonts w:cs="Times New Roman"/>
+                <w:noProof/>
+              </w:rPr>
+              <w:t>4.2</w:t>
+            </w:r>
+            <w:r>
+              <w:rPr>
+                <w:rFonts w:asciiTheme="minorHAnsi" w:eastAsiaTheme="minorEastAsia" w:hAnsiTheme="minorHAnsi"/>
+                <w:noProof/>
+                <w:sz w:val="22"/>
+                <w:lang w:val="en-MU" w:eastAsia="en-MU"/>
+              </w:rPr>
+              <w:tab/>
+            </w:r>
+            <w:r>
+              <w:rPr>
+                <w:rStyle w:val="Hyperlink"/>
+                <w:rFonts w:cs="Times New Roman"/>
+                <w:noProof/>
+              </w:rPr>
+              <w:t>Conception de diagramme de classes</w:t>
+            </w:r>
+            <w:r>
+              <w:rPr>
+                <w:noProof/>
+                <w:webHidden/>
+              </w:rPr>
+              <w:tab/>
+            </w:r>
+            <w:r>
+              <w:rPr>
+                <w:noProof/>
+                <w:webHidden/>
+              </w:rPr>
+              <w:fldChar w:fldCharType="begin"/>
+            </w:r>
+            <w:r>
+              <w:rPr>
+                <w:noProof/>
+                <w:webHidden/>
+              </w:rPr>
+              <w:instrText xml:space="preserve"> PAGEREF _Toc95074080 \h </w:instrText>
+            </w:r>
+            <w:r>
+              <w:rPr>
+                <w:noProof/>
+                <w:webHidden/>
+              </w:rPr>
+            </w:r>
+            <w:r>
+              <w:rPr>
+                <w:noProof/>
+                <w:webHidden/>
+              </w:rPr>
+              <w:fldChar w:fldCharType="separate"/>
+            </w:r>
+            <w:r>
+              <w:rPr>
+                <w:noProof/>
+                <w:webHidden/>
+              </w:rPr>
+              <w:t>5</w:t>
+            </w:r>
+            <w:r>
+              <w:rPr>
+                <w:noProof/>
+                <w:webHidden/>
+              </w:rPr>
+              <w:fldChar w:fldCharType="end"/>
+            </w:r>
+          </w:hyperlink>
+        </w:p>
+        <w:p>
+          <w:pPr>
+            <w:pStyle w:val="TOC2"/>
+            <w:tabs>
+              <w:tab w:val="left" w:pos="880"/>
+              <w:tab w:val="right" w:leader="dot" w:pos="9016"/>
+            </w:tabs>
+            <w:rPr>
+              <w:rFonts w:asciiTheme="minorHAnsi" w:eastAsiaTheme="minorEastAsia" w:hAnsiTheme="minorHAnsi"/>
+              <w:noProof/>
+              <w:sz w:val="22"/>
+              <w:lang w:val="en-MU" w:eastAsia="en-MU"/>
+            </w:rPr>
+          </w:pPr>
+          <w:hyperlink w:anchor="_Toc95074081" w:history="1">
+            <w:r>
+              <w:rPr>
+                <w:rStyle w:val="Hyperlink"/>
+                <w:rFonts w:cs="Times New Roman"/>
+                <w:noProof/>
+              </w:rPr>
+              <w:t>4.3</w:t>
+            </w:r>
+            <w:r>
+              <w:rPr>
+                <w:rFonts w:asciiTheme="minorHAnsi" w:eastAsiaTheme="minorEastAsia" w:hAnsiTheme="minorHAnsi"/>
+                <w:noProof/>
+                <w:sz w:val="22"/>
+                <w:lang w:val="en-MU" w:eastAsia="en-MU"/>
+              </w:rPr>
+              <w:tab/>
+            </w:r>
+            <w:r>
+              <w:rPr>
+                <w:rStyle w:val="Hyperlink"/>
+                <w:rFonts w:cs="Times New Roman"/>
+                <w:noProof/>
+              </w:rPr>
+              <w:t>Diagramme des cas d’utilisation</w:t>
+            </w:r>
+            <w:r>
+              <w:rPr>
+                <w:noProof/>
+                <w:webHidden/>
+              </w:rPr>
+              <w:tab/>
+            </w:r>
+            <w:r>
+              <w:rPr>
+                <w:noProof/>
+                <w:webHidden/>
+              </w:rPr>
+              <w:fldChar w:fldCharType="begin"/>
+            </w:r>
+            <w:r>
+              <w:rPr>
+                <w:noProof/>
+                <w:webHidden/>
+              </w:rPr>
+              <w:instrText xml:space="preserve"> PAGEREF _Toc95074081 \h </w:instrText>
+            </w:r>
+            <w:r>
+              <w:rPr>
+                <w:noProof/>
+                <w:webHidden/>
+              </w:rPr>
+            </w:r>
+            <w:r>
+              <w:rPr>
+                <w:noProof/>
+                <w:webHidden/>
+              </w:rPr>
+              <w:fldChar w:fldCharType="separate"/>
+            </w:r>
+            <w:r>
+              <w:rPr>
+                <w:noProof/>
+                <w:webHidden/>
+              </w:rPr>
+              <w:t>5</w:t>
+            </w:r>
+            <w:r>
+              <w:rPr>
+                <w:noProof/>
+                <w:webHidden/>
+              </w:rPr>
+              <w:fldChar w:fldCharType="end"/>
+            </w:r>
+          </w:hyperlink>
+        </w:p>
+        <w:p>
+          <w:pPr>
+            <w:pStyle w:val="TOC2"/>
+            <w:tabs>
+              <w:tab w:val="left" w:pos="880"/>
+              <w:tab w:val="right" w:leader="dot" w:pos="9016"/>
+            </w:tabs>
+            <w:rPr>
+              <w:rFonts w:asciiTheme="minorHAnsi" w:eastAsiaTheme="minorEastAsia" w:hAnsiTheme="minorHAnsi"/>
+              <w:noProof/>
+              <w:sz w:val="22"/>
+              <w:lang w:val="en-MU" w:eastAsia="en-MU"/>
+            </w:rPr>
+          </w:pPr>
+          <w:hyperlink w:anchor="_Toc95074082" w:history="1">
+            <w:r>
+              <w:rPr>
+                <w:rStyle w:val="Hyperlink"/>
+                <w:rFonts w:cs="Times New Roman"/>
+                <w:noProof/>
+              </w:rPr>
+              <w:t>4.4</w:t>
+            </w:r>
+            <w:r>
+              <w:rPr>
+                <w:rFonts w:asciiTheme="minorHAnsi" w:eastAsiaTheme="minorEastAsia" w:hAnsiTheme="minorHAnsi"/>
+                <w:noProof/>
+                <w:sz w:val="22"/>
+                <w:lang w:val="en-MU" w:eastAsia="en-MU"/>
+              </w:rPr>
+              <w:tab/>
+            </w:r>
+            <w:r>
+              <w:rPr>
+                <w:rStyle w:val="Hyperlink"/>
+                <w:rFonts w:cs="Times New Roman"/>
+                <w:noProof/>
+              </w:rPr>
+              <w:t>Diagramme de séquence</w:t>
+            </w:r>
+            <w:r>
+              <w:rPr>
+                <w:noProof/>
+                <w:webHidden/>
+              </w:rPr>
+              <w:tab/>
+            </w:r>
+            <w:r>
+              <w:rPr>
+                <w:noProof/>
+                <w:webHidden/>
+              </w:rPr>
+              <w:fldChar w:fldCharType="begin"/>
+            </w:r>
+            <w:r>
+              <w:rPr>
+                <w:noProof/>
+                <w:webHidden/>
+              </w:rPr>
+              <w:instrText xml:space="preserve"> PAGEREF _Toc95074082 \h </w:instrText>
+            </w:r>
+            <w:r>
+              <w:rPr>
+                <w:noProof/>
+                <w:webHidden/>
+              </w:rPr>
+            </w:r>
+            <w:r>
+              <w:rPr>
+                <w:noProof/>
+                <w:webHidden/>
+              </w:rPr>
+              <w:fldChar w:fldCharType="separate"/>
+            </w:r>
+            <w:r>
+              <w:rPr>
+                <w:noProof/>
+                <w:webHidden/>
+              </w:rPr>
+              <w:t>5</w:t>
+            </w:r>
+            <w:r>
+              <w:rPr>
+                <w:noProof/>
+                <w:webHidden/>
+              </w:rPr>
+              <w:fldChar w:fldCharType="end"/>
+            </w:r>
+          </w:hyperlink>
+        </w:p>
+        <w:p>
+          <w:pPr>
+            <w:pStyle w:val="TOC2"/>
+            <w:tabs>
+              <w:tab w:val="left" w:pos="880"/>
+              <w:tab w:val="right" w:leader="dot" w:pos="9016"/>
+            </w:tabs>
+            <w:rPr>
+              <w:rFonts w:asciiTheme="minorHAnsi" w:eastAsiaTheme="minorEastAsia" w:hAnsiTheme="minorHAnsi"/>
+              <w:noProof/>
+              <w:sz w:val="22"/>
+              <w:lang w:val="en-MU" w:eastAsia="en-MU"/>
+            </w:rPr>
+          </w:pPr>
+          <w:hyperlink w:anchor="_Toc95074083" w:history="1">
+            <w:r>
+              <w:rPr>
+                <w:rStyle w:val="Hyperlink"/>
+                <w:rFonts w:cs="Times New Roman"/>
+                <w:noProof/>
+              </w:rPr>
+              <w:t>4.5</w:t>
+            </w:r>
+            <w:r>
+              <w:rPr>
+                <w:rFonts w:asciiTheme="minorHAnsi" w:eastAsiaTheme="minorEastAsia" w:hAnsiTheme="minorHAnsi"/>
+                <w:noProof/>
+                <w:sz w:val="22"/>
+                <w:lang w:val="en-MU" w:eastAsia="en-MU"/>
+              </w:rPr>
+              <w:tab/>
+            </w:r>
+            <w:r>
+              <w:rPr>
+                <w:rStyle w:val="Hyperlink"/>
+                <w:rFonts w:cs="Times New Roman"/>
+                <w:noProof/>
+              </w:rPr>
+              <w:t>Diagramme E-R et normalisation</w:t>
+            </w:r>
+            <w:r>
+              <w:rPr>
+                <w:noProof/>
+                <w:webHidden/>
+              </w:rPr>
+              <w:tab/>
+            </w:r>
+            <w:r>
+              <w:rPr>
+                <w:noProof/>
+                <w:webHidden/>
+              </w:rPr>
+              <w:fldChar w:fldCharType="begin"/>
+            </w:r>
+            <w:r>
+              <w:rPr>
+                <w:noProof/>
+                <w:webHidden/>
+              </w:rPr>
+              <w:instrText xml:space="preserve"> PAGEREF _Toc95074083 \h </w:instrText>
+            </w:r>
+            <w:r>
+              <w:rPr>
+                <w:noProof/>
+                <w:webHidden/>
+              </w:rPr>
+            </w:r>
+            <w:r>
+              <w:rPr>
+                <w:noProof/>
+                <w:webHidden/>
+              </w:rPr>
+              <w:fldChar w:fldCharType="separate"/>
+            </w:r>
+            <w:r>
+              <w:rPr>
+                <w:noProof/>
+                <w:webHidden/>
+              </w:rPr>
+              <w:t>5</w:t>
             </w:r>
             <w:r>
               <w:rPr>
@@ -1814,14 +2548,14 @@
               <w:lang w:val="en-MU" w:eastAsia="en-MU"/>
             </w:rPr>
           </w:pPr>
-          <w:hyperlink w:anchor="_Toc95068134" w:history="1">
+          <w:hyperlink w:anchor="_Toc95074084" w:history="1">
             <w:r>
               <w:rPr>
                 <w:rStyle w:val="Hyperlink"/>
                 <w:rFonts w:cs="Times New Roman"/>
                 <w:noProof/>
               </w:rPr>
-              <w:t>3.5.1</w:t>
+              <w:t>4.5.1</w:t>
             </w:r>
             <w:r>
               <w:rPr>
@@ -1838,7 +2572,7 @@
                 <w:rFonts w:cs="Times New Roman"/>
                 <w:noProof/>
               </w:rPr>
-              <w:t>Faisabilités économiques</w:t>
+              <w:t>Diagramme E-R</w:t>
             </w:r>
             <w:r>
               <w:rPr>
@@ -1859,7 +2593,7 @@
                 <w:noProof/>
                 <w:webHidden/>
               </w:rPr>
-              <w:instrText xml:space="preserve"> PAGEREF _Toc95068134 \h </w:instrText>
+              <w:instrText xml:space="preserve"> PAGEREF _Toc95074084 \h </w:instrText>
             </w:r>
             <w:r>
               <w:rPr>
@@ -1879,7 +2613,7 @@
                 <w:noProof/>
                 <w:webHidden/>
               </w:rPr>
-              <w:t>2</w:t>
+              <w:t>5</w:t>
             </w:r>
             <w:r>
               <w:rPr>
@@ -1904,14 +2638,14 @@
               <w:lang w:val="en-MU" w:eastAsia="en-MU"/>
             </w:rPr>
           </w:pPr>
-          <w:hyperlink w:anchor="_Toc95068135" w:history="1">
+          <w:hyperlink w:anchor="_Toc95074085" w:history="1">
             <w:r>
               <w:rPr>
                 <w:rStyle w:val="Hyperlink"/>
                 <w:rFonts w:cs="Times New Roman"/>
                 <w:noProof/>
               </w:rPr>
-              <w:t>3.5.2</w:t>
+              <w:t>4.5.2</w:t>
             </w:r>
             <w:r>
               <w:rPr>
@@ -1928,7 +2662,7 @@
                 <w:rFonts w:cs="Times New Roman"/>
                 <w:noProof/>
               </w:rPr>
-              <w:t>Faisabilités techniques</w:t>
+              <w:t>Normalisation</w:t>
             </w:r>
             <w:r>
               <w:rPr>
@@ -1949,7 +2683,7 @@
                 <w:noProof/>
                 <w:webHidden/>
               </w:rPr>
-              <w:instrText xml:space="preserve"> PAGEREF _Toc95068135 \h </w:instrText>
+              <w:instrText xml:space="preserve"> PAGEREF _Toc95074085 \h </w:instrText>
             </w:r>
             <w:r>
               <w:rPr>
@@ -1969,97 +2703,7 @@
                 <w:noProof/>
                 <w:webHidden/>
               </w:rPr>
-              <w:t>2</w:t>
-            </w:r>
-            <w:r>
-              <w:rPr>
-                <w:noProof/>
-                <w:webHidden/>
-              </w:rPr>
-              <w:fldChar w:fldCharType="end"/>
-            </w:r>
-          </w:hyperlink>
-        </w:p>
-        <w:p>
-          <w:pPr>
-            <w:pStyle w:val="TOC3"/>
-            <w:tabs>
-              <w:tab w:val="left" w:pos="1320"/>
-              <w:tab w:val="right" w:leader="dot" w:pos="9016"/>
-            </w:tabs>
-            <w:rPr>
-              <w:rFonts w:asciiTheme="minorHAnsi" w:eastAsiaTheme="minorEastAsia" w:hAnsiTheme="minorHAnsi"/>
-              <w:noProof/>
-              <w:sz w:val="22"/>
-              <w:lang w:val="en-MU" w:eastAsia="en-MU"/>
-            </w:rPr>
-          </w:pPr>
-          <w:hyperlink w:anchor="_Toc95068136" w:history="1">
-            <w:r>
-              <w:rPr>
-                <w:rStyle w:val="Hyperlink"/>
-                <w:rFonts w:cs="Times New Roman"/>
-                <w:noProof/>
-              </w:rPr>
-              <w:t>3.5.3</w:t>
-            </w:r>
-            <w:r>
-              <w:rPr>
-                <w:rFonts w:asciiTheme="minorHAnsi" w:eastAsiaTheme="minorEastAsia" w:hAnsiTheme="minorHAnsi"/>
-                <w:noProof/>
-                <w:sz w:val="22"/>
-                <w:lang w:val="en-MU" w:eastAsia="en-MU"/>
-              </w:rPr>
-              <w:tab/>
-            </w:r>
-            <w:r>
-              <w:rPr>
-                <w:rStyle w:val="Hyperlink"/>
-                <w:rFonts w:cs="Times New Roman"/>
-                <w:noProof/>
-              </w:rPr>
-              <w:t>Faisabilités opérationnelles</w:t>
-            </w:r>
-            <w:r>
-              <w:rPr>
-                <w:noProof/>
-                <w:webHidden/>
-              </w:rPr>
-              <w:tab/>
-            </w:r>
-            <w:r>
-              <w:rPr>
-                <w:noProof/>
-                <w:webHidden/>
-              </w:rPr>
-              <w:fldChar w:fldCharType="begin"/>
-            </w:r>
-            <w:r>
-              <w:rPr>
-                <w:noProof/>
-                <w:webHidden/>
-              </w:rPr>
-              <w:instrText xml:space="preserve"> PAGEREF _Toc95068136 \h </w:instrText>
-            </w:r>
-            <w:r>
-              <w:rPr>
-                <w:noProof/>
-                <w:webHidden/>
-              </w:rPr>
-            </w:r>
-            <w:r>
-              <w:rPr>
-                <w:noProof/>
-                <w:webHidden/>
-              </w:rPr>
-              <w:fldChar w:fldCharType="separate"/>
-            </w:r>
-            <w:r>
-              <w:rPr>
-                <w:noProof/>
-                <w:webHidden/>
-              </w:rPr>
-              <w:t>2</w:t>
+              <w:t>5</w:t>
             </w:r>
             <w:r>
               <w:rPr>
@@ -2084,14 +2728,14 @@
               <w:lang w:val="en-MU" w:eastAsia="en-MU"/>
             </w:rPr>
           </w:pPr>
-          <w:hyperlink w:anchor="_Toc95068137" w:history="1">
+          <w:hyperlink w:anchor="_Toc95074086" w:history="1">
             <w:r>
               <w:rPr>
                 <w:rStyle w:val="Hyperlink"/>
                 <w:rFonts w:cs="Times New Roman"/>
                 <w:noProof/>
               </w:rPr>
-              <w:t>4</w:t>
+              <w:t>5</w:t>
             </w:r>
             <w:r>
               <w:rPr>
@@ -2108,7 +2752,7 @@
                 <w:rFonts w:cs="Times New Roman"/>
                 <w:noProof/>
               </w:rPr>
-              <w:t>Conception et implémentation</w:t>
+              <w:t>Conclusion</w:t>
             </w:r>
             <w:r>
               <w:rPr>
@@ -2129,7 +2773,7 @@
                 <w:noProof/>
                 <w:webHidden/>
               </w:rPr>
-              <w:instrText xml:space="preserve"> PAGEREF _Toc95068137 \h </w:instrText>
+              <w:instrText xml:space="preserve"> PAGEREF _Toc95074086 \h </w:instrText>
             </w:r>
             <w:r>
               <w:rPr>
@@ -2149,7 +2793,7 @@
                 <w:noProof/>
                 <w:webHidden/>
               </w:rPr>
-              <w:t>2</w:t>
+              <w:t>5</w:t>
             </w:r>
             <w:r>
               <w:rPr>
@@ -2162,726 +2806,7 @@
         </w:p>
         <w:p>
           <w:pPr>
-            <w:pStyle w:val="TOC2"/>
-            <w:tabs>
-              <w:tab w:val="left" w:pos="880"/>
-              <w:tab w:val="right" w:leader="dot" w:pos="9016"/>
-            </w:tabs>
-            <w:rPr>
-              <w:rFonts w:asciiTheme="minorHAnsi" w:eastAsiaTheme="minorEastAsia" w:hAnsiTheme="minorHAnsi"/>
-              <w:noProof/>
-              <w:sz w:val="22"/>
-              <w:lang w:val="en-MU" w:eastAsia="en-MU"/>
-            </w:rPr>
-          </w:pPr>
-          <w:hyperlink w:anchor="_Toc95068138" w:history="1">
-            <w:r>
-              <w:rPr>
-                <w:rStyle w:val="Hyperlink"/>
-                <w:rFonts w:cs="Times New Roman"/>
-                <w:noProof/>
-              </w:rPr>
-              <w:t>4.1</w:t>
-            </w:r>
-            <w:r>
-              <w:rPr>
-                <w:rFonts w:asciiTheme="minorHAnsi" w:eastAsiaTheme="minorEastAsia" w:hAnsiTheme="minorHAnsi"/>
-                <w:noProof/>
-                <w:sz w:val="22"/>
-                <w:lang w:val="en-MU" w:eastAsia="en-MU"/>
-              </w:rPr>
-              <w:tab/>
-            </w:r>
-            <w:r>
-              <w:rPr>
-                <w:rStyle w:val="Hyperlink"/>
-                <w:rFonts w:cs="Times New Roman"/>
-                <w:noProof/>
-              </w:rPr>
-              <w:t>Caractéristiques du produit</w:t>
-            </w:r>
-            <w:r>
-              <w:rPr>
-                <w:noProof/>
-                <w:webHidden/>
-              </w:rPr>
-              <w:tab/>
-            </w:r>
-            <w:r>
-              <w:rPr>
-                <w:noProof/>
-                <w:webHidden/>
-              </w:rPr>
-              <w:fldChar w:fldCharType="begin"/>
-            </w:r>
-            <w:r>
-              <w:rPr>
-                <w:noProof/>
-                <w:webHidden/>
-              </w:rPr>
-              <w:instrText xml:space="preserve"> PAGEREF _Toc95068138 \h </w:instrText>
-            </w:r>
-            <w:r>
-              <w:rPr>
-                <w:noProof/>
-                <w:webHidden/>
-              </w:rPr>
-            </w:r>
-            <w:r>
-              <w:rPr>
-                <w:noProof/>
-                <w:webHidden/>
-              </w:rPr>
-              <w:fldChar w:fldCharType="separate"/>
-            </w:r>
-            <w:r>
-              <w:rPr>
-                <w:noProof/>
-                <w:webHidden/>
-              </w:rPr>
-              <w:t>2</w:t>
-            </w:r>
-            <w:r>
-              <w:rPr>
-                <w:noProof/>
-                <w:webHidden/>
-              </w:rPr>
-              <w:fldChar w:fldCharType="end"/>
-            </w:r>
-          </w:hyperlink>
-        </w:p>
-        <w:p>
-          <w:pPr>
-            <w:pStyle w:val="TOC2"/>
-            <w:tabs>
-              <w:tab w:val="left" w:pos="880"/>
-              <w:tab w:val="right" w:leader="dot" w:pos="9016"/>
-            </w:tabs>
-            <w:rPr>
-              <w:rFonts w:asciiTheme="minorHAnsi" w:eastAsiaTheme="minorEastAsia" w:hAnsiTheme="minorHAnsi"/>
-              <w:noProof/>
-              <w:sz w:val="22"/>
-              <w:lang w:val="en-MU" w:eastAsia="en-MU"/>
-            </w:rPr>
-          </w:pPr>
-          <w:hyperlink w:anchor="_Toc95068139" w:history="1">
-            <w:r>
-              <w:rPr>
-                <w:rStyle w:val="Hyperlink"/>
-                <w:rFonts w:cs="Times New Roman"/>
-                <w:noProof/>
-              </w:rPr>
-              <w:t>4.2</w:t>
-            </w:r>
-            <w:r>
-              <w:rPr>
-                <w:rFonts w:asciiTheme="minorHAnsi" w:eastAsiaTheme="minorEastAsia" w:hAnsiTheme="minorHAnsi"/>
-                <w:noProof/>
-                <w:sz w:val="22"/>
-                <w:lang w:val="en-MU" w:eastAsia="en-MU"/>
-              </w:rPr>
-              <w:tab/>
-            </w:r>
-            <w:r>
-              <w:rPr>
-                <w:rStyle w:val="Hyperlink"/>
-                <w:rFonts w:cs="Times New Roman"/>
-                <w:noProof/>
-              </w:rPr>
-              <w:t>Conception de diagramme de classes</w:t>
-            </w:r>
-            <w:r>
-              <w:rPr>
-                <w:noProof/>
-                <w:webHidden/>
-              </w:rPr>
-              <w:tab/>
-            </w:r>
-            <w:r>
-              <w:rPr>
-                <w:noProof/>
-                <w:webHidden/>
-              </w:rPr>
-              <w:fldChar w:fldCharType="begin"/>
-            </w:r>
-            <w:r>
-              <w:rPr>
-                <w:noProof/>
-                <w:webHidden/>
-              </w:rPr>
-              <w:instrText xml:space="preserve"> PAGEREF _Toc95068139 \h </w:instrText>
-            </w:r>
-            <w:r>
-              <w:rPr>
-                <w:noProof/>
-                <w:webHidden/>
-              </w:rPr>
-            </w:r>
-            <w:r>
-              <w:rPr>
-                <w:noProof/>
-                <w:webHidden/>
-              </w:rPr>
-              <w:fldChar w:fldCharType="separate"/>
-            </w:r>
-            <w:r>
-              <w:rPr>
-                <w:noProof/>
-                <w:webHidden/>
-              </w:rPr>
-              <w:t>2</w:t>
-            </w:r>
-            <w:r>
-              <w:rPr>
-                <w:noProof/>
-                <w:webHidden/>
-              </w:rPr>
-              <w:fldChar w:fldCharType="end"/>
-            </w:r>
-          </w:hyperlink>
-        </w:p>
-        <w:p>
-          <w:pPr>
-            <w:pStyle w:val="TOC2"/>
-            <w:tabs>
-              <w:tab w:val="left" w:pos="880"/>
-              <w:tab w:val="right" w:leader="dot" w:pos="9016"/>
-            </w:tabs>
-            <w:rPr>
-              <w:rFonts w:asciiTheme="minorHAnsi" w:eastAsiaTheme="minorEastAsia" w:hAnsiTheme="minorHAnsi"/>
-              <w:noProof/>
-              <w:sz w:val="22"/>
-              <w:lang w:val="en-MU" w:eastAsia="en-MU"/>
-            </w:rPr>
-          </w:pPr>
-          <w:hyperlink w:anchor="_Toc95068140" w:history="1">
-            <w:r>
-              <w:rPr>
-                <w:rStyle w:val="Hyperlink"/>
-                <w:rFonts w:cs="Times New Roman"/>
-                <w:noProof/>
-              </w:rPr>
-              <w:t>4.3</w:t>
-            </w:r>
-            <w:r>
-              <w:rPr>
-                <w:rFonts w:asciiTheme="minorHAnsi" w:eastAsiaTheme="minorEastAsia" w:hAnsiTheme="minorHAnsi"/>
-                <w:noProof/>
-                <w:sz w:val="22"/>
-                <w:lang w:val="en-MU" w:eastAsia="en-MU"/>
-              </w:rPr>
-              <w:tab/>
-            </w:r>
-            <w:r>
-              <w:rPr>
-                <w:rStyle w:val="Hyperlink"/>
-                <w:rFonts w:cs="Times New Roman"/>
-                <w:noProof/>
-              </w:rPr>
-              <w:t>Diagramme des cas d’utilisation</w:t>
-            </w:r>
-            <w:r>
-              <w:rPr>
-                <w:noProof/>
-                <w:webHidden/>
-              </w:rPr>
-              <w:tab/>
-            </w:r>
-            <w:r>
-              <w:rPr>
-                <w:noProof/>
-                <w:webHidden/>
-              </w:rPr>
-              <w:fldChar w:fldCharType="begin"/>
-            </w:r>
-            <w:r>
-              <w:rPr>
-                <w:noProof/>
-                <w:webHidden/>
-              </w:rPr>
-              <w:instrText xml:space="preserve"> PAGEREF _Toc95068140 \h </w:instrText>
-            </w:r>
-            <w:r>
-              <w:rPr>
-                <w:noProof/>
-                <w:webHidden/>
-              </w:rPr>
-            </w:r>
-            <w:r>
-              <w:rPr>
-                <w:noProof/>
-                <w:webHidden/>
-              </w:rPr>
-              <w:fldChar w:fldCharType="separate"/>
-            </w:r>
-            <w:r>
-              <w:rPr>
-                <w:noProof/>
-                <w:webHidden/>
-              </w:rPr>
-              <w:t>2</w:t>
-            </w:r>
-            <w:r>
-              <w:rPr>
-                <w:noProof/>
-                <w:webHidden/>
-              </w:rPr>
-              <w:fldChar w:fldCharType="end"/>
-            </w:r>
-          </w:hyperlink>
-        </w:p>
-        <w:p>
-          <w:pPr>
-            <w:pStyle w:val="TOC2"/>
-            <w:tabs>
-              <w:tab w:val="left" w:pos="880"/>
-              <w:tab w:val="right" w:leader="dot" w:pos="9016"/>
-            </w:tabs>
-            <w:rPr>
-              <w:rFonts w:asciiTheme="minorHAnsi" w:eastAsiaTheme="minorEastAsia" w:hAnsiTheme="minorHAnsi"/>
-              <w:noProof/>
-              <w:sz w:val="22"/>
-              <w:lang w:val="en-MU" w:eastAsia="en-MU"/>
-            </w:rPr>
-          </w:pPr>
-          <w:hyperlink w:anchor="_Toc95068141" w:history="1">
-            <w:r>
-              <w:rPr>
-                <w:rStyle w:val="Hyperlink"/>
-                <w:rFonts w:cs="Times New Roman"/>
-                <w:noProof/>
-              </w:rPr>
-              <w:t>4.4</w:t>
-            </w:r>
-            <w:r>
-              <w:rPr>
-                <w:rFonts w:asciiTheme="minorHAnsi" w:eastAsiaTheme="minorEastAsia" w:hAnsiTheme="minorHAnsi"/>
-                <w:noProof/>
-                <w:sz w:val="22"/>
-                <w:lang w:val="en-MU" w:eastAsia="en-MU"/>
-              </w:rPr>
-              <w:tab/>
-            </w:r>
-            <w:r>
-              <w:rPr>
-                <w:rStyle w:val="Hyperlink"/>
-                <w:rFonts w:cs="Times New Roman"/>
-                <w:noProof/>
-              </w:rPr>
-              <w:t>Diagramme de séquence</w:t>
-            </w:r>
-            <w:r>
-              <w:rPr>
-                <w:noProof/>
-                <w:webHidden/>
-              </w:rPr>
-              <w:tab/>
-            </w:r>
-            <w:r>
-              <w:rPr>
-                <w:noProof/>
-                <w:webHidden/>
-              </w:rPr>
-              <w:fldChar w:fldCharType="begin"/>
-            </w:r>
-            <w:r>
-              <w:rPr>
-                <w:noProof/>
-                <w:webHidden/>
-              </w:rPr>
-              <w:instrText xml:space="preserve"> PAGEREF _Toc95068141 \h </w:instrText>
-            </w:r>
-            <w:r>
-              <w:rPr>
-                <w:noProof/>
-                <w:webHidden/>
-              </w:rPr>
-            </w:r>
-            <w:r>
-              <w:rPr>
-                <w:noProof/>
-                <w:webHidden/>
-              </w:rPr>
-              <w:fldChar w:fldCharType="separate"/>
-            </w:r>
-            <w:r>
-              <w:rPr>
-                <w:noProof/>
-                <w:webHidden/>
-              </w:rPr>
-              <w:t>2</w:t>
-            </w:r>
-            <w:r>
-              <w:rPr>
-                <w:noProof/>
-                <w:webHidden/>
-              </w:rPr>
-              <w:fldChar w:fldCharType="end"/>
-            </w:r>
-          </w:hyperlink>
-        </w:p>
-        <w:p>
-          <w:pPr>
-            <w:pStyle w:val="TOC2"/>
-            <w:tabs>
-              <w:tab w:val="left" w:pos="880"/>
-              <w:tab w:val="right" w:leader="dot" w:pos="9016"/>
-            </w:tabs>
-            <w:rPr>
-              <w:rFonts w:asciiTheme="minorHAnsi" w:eastAsiaTheme="minorEastAsia" w:hAnsiTheme="minorHAnsi"/>
-              <w:noProof/>
-              <w:sz w:val="22"/>
-              <w:lang w:val="en-MU" w:eastAsia="en-MU"/>
-            </w:rPr>
-          </w:pPr>
-          <w:hyperlink w:anchor="_Toc95068142" w:history="1">
-            <w:r>
-              <w:rPr>
-                <w:rStyle w:val="Hyperlink"/>
-                <w:rFonts w:cs="Times New Roman"/>
-                <w:noProof/>
-              </w:rPr>
-              <w:t>4.5</w:t>
-            </w:r>
-            <w:r>
-              <w:rPr>
-                <w:rFonts w:asciiTheme="minorHAnsi" w:eastAsiaTheme="minorEastAsia" w:hAnsiTheme="minorHAnsi"/>
-                <w:noProof/>
-                <w:sz w:val="22"/>
-                <w:lang w:val="en-MU" w:eastAsia="en-MU"/>
-              </w:rPr>
-              <w:tab/>
-            </w:r>
-            <w:r>
-              <w:rPr>
-                <w:rStyle w:val="Hyperlink"/>
-                <w:rFonts w:cs="Times New Roman"/>
-                <w:noProof/>
-              </w:rPr>
-              <w:t>Diagramme E-R et normalisation</w:t>
-            </w:r>
-            <w:r>
-              <w:rPr>
-                <w:noProof/>
-                <w:webHidden/>
-              </w:rPr>
-              <w:tab/>
-            </w:r>
-            <w:r>
-              <w:rPr>
-                <w:noProof/>
-                <w:webHidden/>
-              </w:rPr>
-              <w:fldChar w:fldCharType="begin"/>
-            </w:r>
-            <w:r>
-              <w:rPr>
-                <w:noProof/>
-                <w:webHidden/>
-              </w:rPr>
-              <w:instrText xml:space="preserve"> PAGEREF _Toc95068142 \h </w:instrText>
-            </w:r>
-            <w:r>
-              <w:rPr>
-                <w:noProof/>
-                <w:webHidden/>
-              </w:rPr>
-            </w:r>
-            <w:r>
-              <w:rPr>
-                <w:noProof/>
-                <w:webHidden/>
-              </w:rPr>
-              <w:fldChar w:fldCharType="separate"/>
-            </w:r>
-            <w:r>
-              <w:rPr>
-                <w:noProof/>
-                <w:webHidden/>
-              </w:rPr>
-              <w:t>2</w:t>
-            </w:r>
-            <w:r>
-              <w:rPr>
-                <w:noProof/>
-                <w:webHidden/>
-              </w:rPr>
-              <w:fldChar w:fldCharType="end"/>
-            </w:r>
-          </w:hyperlink>
-        </w:p>
-        <w:p>
-          <w:pPr>
-            <w:pStyle w:val="TOC3"/>
-            <w:tabs>
-              <w:tab w:val="left" w:pos="1320"/>
-              <w:tab w:val="right" w:leader="dot" w:pos="9016"/>
-            </w:tabs>
-            <w:rPr>
-              <w:rFonts w:asciiTheme="minorHAnsi" w:eastAsiaTheme="minorEastAsia" w:hAnsiTheme="minorHAnsi"/>
-              <w:noProof/>
-              <w:sz w:val="22"/>
-              <w:lang w:val="en-MU" w:eastAsia="en-MU"/>
-            </w:rPr>
-          </w:pPr>
-          <w:hyperlink w:anchor="_Toc95068143" w:history="1">
-            <w:r>
-              <w:rPr>
-                <w:rStyle w:val="Hyperlink"/>
-                <w:rFonts w:cs="Times New Roman"/>
-                <w:noProof/>
-              </w:rPr>
-              <w:t>4.5.1</w:t>
-            </w:r>
-            <w:r>
-              <w:rPr>
-                <w:rFonts w:asciiTheme="minorHAnsi" w:eastAsiaTheme="minorEastAsia" w:hAnsiTheme="minorHAnsi"/>
-                <w:noProof/>
-                <w:sz w:val="22"/>
-                <w:lang w:val="en-MU" w:eastAsia="en-MU"/>
-              </w:rPr>
-              <w:tab/>
-            </w:r>
-            <w:r>
-              <w:rPr>
-                <w:rStyle w:val="Hyperlink"/>
-                <w:rFonts w:cs="Times New Roman"/>
-                <w:noProof/>
-              </w:rPr>
-              <w:t>Diagramme E-R</w:t>
-            </w:r>
-            <w:r>
-              <w:rPr>
-                <w:noProof/>
-                <w:webHidden/>
-              </w:rPr>
-              <w:tab/>
-            </w:r>
-            <w:r>
-              <w:rPr>
-                <w:noProof/>
-                <w:webHidden/>
-              </w:rPr>
-              <w:fldChar w:fldCharType="begin"/>
-            </w:r>
-            <w:r>
-              <w:rPr>
-                <w:noProof/>
-                <w:webHidden/>
-              </w:rPr>
-              <w:instrText xml:space="preserve"> PAGEREF _Toc95068143 \h </w:instrText>
-            </w:r>
-            <w:r>
-              <w:rPr>
-                <w:noProof/>
-                <w:webHidden/>
-              </w:rPr>
-            </w:r>
-            <w:r>
-              <w:rPr>
-                <w:noProof/>
-                <w:webHidden/>
-              </w:rPr>
-              <w:fldChar w:fldCharType="separate"/>
-            </w:r>
-            <w:r>
-              <w:rPr>
-                <w:noProof/>
-                <w:webHidden/>
-              </w:rPr>
-              <w:t>2</w:t>
-            </w:r>
-            <w:r>
-              <w:rPr>
-                <w:noProof/>
-                <w:webHidden/>
-              </w:rPr>
-              <w:fldChar w:fldCharType="end"/>
-            </w:r>
-          </w:hyperlink>
-        </w:p>
-        <w:p>
-          <w:pPr>
-            <w:pStyle w:val="TOC3"/>
-            <w:tabs>
-              <w:tab w:val="left" w:pos="1320"/>
-              <w:tab w:val="right" w:leader="dot" w:pos="9016"/>
-            </w:tabs>
-            <w:rPr>
-              <w:rFonts w:asciiTheme="minorHAnsi" w:eastAsiaTheme="minorEastAsia" w:hAnsiTheme="minorHAnsi"/>
-              <w:noProof/>
-              <w:sz w:val="22"/>
-              <w:lang w:val="en-MU" w:eastAsia="en-MU"/>
-            </w:rPr>
-          </w:pPr>
-          <w:hyperlink w:anchor="_Toc95068144" w:history="1">
-            <w:r>
-              <w:rPr>
-                <w:rStyle w:val="Hyperlink"/>
-                <w:rFonts w:cs="Times New Roman"/>
-                <w:noProof/>
-              </w:rPr>
-              <w:t>4.5.2</w:t>
-            </w:r>
-            <w:r>
-              <w:rPr>
-                <w:rFonts w:asciiTheme="minorHAnsi" w:eastAsiaTheme="minorEastAsia" w:hAnsiTheme="minorHAnsi"/>
-                <w:noProof/>
-                <w:sz w:val="22"/>
-                <w:lang w:val="en-MU" w:eastAsia="en-MU"/>
-              </w:rPr>
-              <w:tab/>
-            </w:r>
-            <w:r>
-              <w:rPr>
-                <w:rStyle w:val="Hyperlink"/>
-                <w:rFonts w:cs="Times New Roman"/>
-                <w:noProof/>
-              </w:rPr>
-              <w:t>Normalisation</w:t>
-            </w:r>
-            <w:r>
-              <w:rPr>
-                <w:noProof/>
-                <w:webHidden/>
-              </w:rPr>
-              <w:tab/>
-            </w:r>
-            <w:r>
-              <w:rPr>
-                <w:noProof/>
-                <w:webHidden/>
-              </w:rPr>
-              <w:fldChar w:fldCharType="begin"/>
-            </w:r>
-            <w:r>
-              <w:rPr>
-                <w:noProof/>
-                <w:webHidden/>
-              </w:rPr>
-              <w:instrText xml:space="preserve"> PAGEREF _Toc95068144 \h </w:instrText>
-            </w:r>
-            <w:r>
-              <w:rPr>
-                <w:noProof/>
-                <w:webHidden/>
-              </w:rPr>
-            </w:r>
-            <w:r>
-              <w:rPr>
-                <w:noProof/>
-                <w:webHidden/>
-              </w:rPr>
-              <w:fldChar w:fldCharType="separate"/>
-            </w:r>
-            <w:r>
-              <w:rPr>
-                <w:noProof/>
-                <w:webHidden/>
-              </w:rPr>
-              <w:t>2</w:t>
-            </w:r>
-            <w:r>
-              <w:rPr>
-                <w:noProof/>
-                <w:webHidden/>
-              </w:rPr>
-              <w:fldChar w:fldCharType="end"/>
-            </w:r>
-          </w:hyperlink>
-        </w:p>
-        <w:p>
-          <w:pPr>
-            <w:pStyle w:val="TOC1"/>
-            <w:tabs>
-              <w:tab w:val="left" w:pos="480"/>
-              <w:tab w:val="right" w:leader="dot" w:pos="9016"/>
-            </w:tabs>
-            <w:rPr>
-              <w:rFonts w:asciiTheme="minorHAnsi" w:eastAsiaTheme="minorEastAsia" w:hAnsiTheme="minorHAnsi"/>
-              <w:noProof/>
-              <w:sz w:val="22"/>
-              <w:lang w:val="en-MU" w:eastAsia="en-MU"/>
-            </w:rPr>
-          </w:pPr>
-          <w:hyperlink w:anchor="_Toc95068145" w:history="1">
-            <w:r>
-              <w:rPr>
-                <w:rStyle w:val="Hyperlink"/>
-                <w:rFonts w:cs="Times New Roman"/>
-                <w:noProof/>
-              </w:rPr>
-              <w:t>5</w:t>
-            </w:r>
-            <w:r>
-              <w:rPr>
-                <w:rFonts w:asciiTheme="minorHAnsi" w:eastAsiaTheme="minorEastAsia" w:hAnsiTheme="minorHAnsi"/>
-                <w:noProof/>
-                <w:sz w:val="22"/>
-                <w:lang w:val="en-MU" w:eastAsia="en-MU"/>
-              </w:rPr>
-              <w:tab/>
-            </w:r>
-            <w:r>
-              <w:rPr>
-                <w:rStyle w:val="Hyperlink"/>
-                <w:rFonts w:cs="Times New Roman"/>
-                <w:noProof/>
-              </w:rPr>
-              <w:t>Conclusion</w:t>
-            </w:r>
-            <w:r>
-              <w:rPr>
-                <w:noProof/>
-                <w:webHidden/>
-              </w:rPr>
-              <w:tab/>
-            </w:r>
-            <w:r>
-              <w:rPr>
-                <w:noProof/>
-                <w:webHidden/>
-              </w:rPr>
-              <w:fldChar w:fldCharType="begin"/>
-            </w:r>
-            <w:r>
-              <w:rPr>
-                <w:noProof/>
-                <w:webHidden/>
-              </w:rPr>
-              <w:instrText xml:space="preserve"> PAGEREF _Toc95068145 \h </w:instrText>
-            </w:r>
-            <w:r>
-              <w:rPr>
-                <w:noProof/>
-                <w:webHidden/>
-              </w:rPr>
-            </w:r>
-            <w:r>
-              <w:rPr>
-                <w:noProof/>
-                <w:webHidden/>
-              </w:rPr>
-              <w:fldChar w:fldCharType="separate"/>
-            </w:r>
-            <w:r>
-              <w:rPr>
-                <w:noProof/>
-                <w:webHidden/>
-              </w:rPr>
-              <w:t>2</w:t>
-            </w:r>
-            <w:r>
-              <w:rPr>
-                <w:noProof/>
-                <w:webHidden/>
-              </w:rPr>
-              <w:fldChar w:fldCharType="end"/>
-            </w:r>
-          </w:hyperlink>
-        </w:p>
-        <w:p>
-          <w:pPr>
+            <w:spacing w:line="360" w:lineRule="auto"/>
             <w:rPr>
               <w:rFonts w:cs="Times New Roman"/>
             </w:rPr>
@@ -2900,28 +2825,13 @@
     </w:sdt>
     <w:p>
       <w:pPr>
-        <w:rPr>
-          <w:rFonts w:eastAsiaTheme="majorEastAsia" w:cs="Times New Roman"/>
-          <w:b/>
-          <w:sz w:val="40"/>
-          <w:szCs w:val="32"/>
-        </w:rPr>
-      </w:pPr>
-      <w:r>
+        <w:pStyle w:val="Heading1"/>
+        <w:spacing w:line="360" w:lineRule="auto"/>
         <w:rPr>
           <w:rFonts w:cs="Times New Roman"/>
         </w:rPr>
-        <w:br w:type="page"/>
-      </w:r>
-    </w:p>
-    <w:p>
-      <w:pPr>
-        <w:pStyle w:val="Heading1"/>
-        <w:rPr>
-          <w:rFonts w:cs="Times New Roman"/>
-        </w:rPr>
-      </w:pPr>
-      <w:bookmarkStart w:id="0" w:name="_Toc95068121"/>
+      </w:pPr>
+      <w:bookmarkStart w:id="0" w:name="_Toc95074061"/>
       <w:r>
         <w:rPr>
           <w:rFonts w:cs="Times New Roman"/>
@@ -2933,11 +2843,12 @@
     <w:p>
       <w:pPr>
         <w:pStyle w:val="Heading2"/>
+        <w:spacing w:line="360" w:lineRule="auto"/>
         <w:rPr>
           <w:rFonts w:cs="Times New Roman"/>
         </w:rPr>
       </w:pPr>
-      <w:bookmarkStart w:id="1" w:name="_Toc95068122"/>
+      <w:bookmarkStart w:id="1" w:name="_Toc95074062"/>
       <w:r>
         <w:rPr>
           <w:rFonts w:cs="Times New Roman"/>
@@ -2949,11 +2860,12 @@
     <w:p>
       <w:pPr>
         <w:pStyle w:val="Heading2"/>
+        <w:spacing w:line="360" w:lineRule="auto"/>
         <w:rPr>
           <w:rFonts w:cs="Times New Roman"/>
         </w:rPr>
       </w:pPr>
-      <w:bookmarkStart w:id="2" w:name="_Toc95068123"/>
+      <w:bookmarkStart w:id="2" w:name="_Toc95074063"/>
       <w:r>
         <w:rPr>
           <w:rFonts w:cs="Times New Roman"/>
@@ -2965,11 +2877,12 @@
     <w:p>
       <w:pPr>
         <w:pStyle w:val="Heading2"/>
+        <w:spacing w:line="360" w:lineRule="auto"/>
         <w:rPr>
           <w:rFonts w:cs="Times New Roman"/>
         </w:rPr>
       </w:pPr>
-      <w:bookmarkStart w:id="3" w:name="_Toc95068124"/>
+      <w:bookmarkStart w:id="3" w:name="_Toc95074064"/>
       <w:r>
         <w:rPr>
           <w:rFonts w:cs="Times New Roman"/>
@@ -2981,22 +2894,17 @@
     <w:p>
       <w:pPr>
         <w:pStyle w:val="Heading2"/>
+        <w:spacing w:line="360" w:lineRule="auto"/>
         <w:rPr>
           <w:rFonts w:cs="Times New Roman"/>
         </w:rPr>
       </w:pPr>
-      <w:bookmarkStart w:id="4" w:name="_Toc95068125"/>
+      <w:bookmarkStart w:id="4" w:name="_Toc95074065"/>
       <w:r>
         <w:rPr>
           <w:rFonts w:cs="Times New Roman"/>
         </w:rPr>
-        <w:t xml:space="preserve">Public </w:t>
-      </w:r>
-      <w:r>
-        <w:rPr>
-          <w:rFonts w:cs="Times New Roman"/>
-        </w:rPr>
-        <w:t>visé</w:t>
+        <w:t>Public visé</w:t>
       </w:r>
       <w:bookmarkEnd w:id="4"/>
       <w:r>
@@ -3009,30 +2917,26 @@
     <w:p>
       <w:pPr>
         <w:pStyle w:val="Heading1"/>
+        <w:spacing w:line="360" w:lineRule="auto"/>
         <w:rPr>
           <w:rFonts w:cs="Times New Roman"/>
         </w:rPr>
       </w:pPr>
-      <w:bookmarkStart w:id="5" w:name="_Toc95068126"/>
+      <w:bookmarkStart w:id="5" w:name="_Toc95074066"/>
       <w:r>
         <w:rPr>
           <w:rFonts w:cs="Times New Roman"/>
         </w:rPr>
-        <w:t xml:space="preserve">Description </w:t>
-      </w:r>
-      <w:r>
-        <w:rPr>
-          <w:rFonts w:cs="Times New Roman"/>
-        </w:rPr>
-        <w:t>générale</w:t>
+        <w:t>Description générale</w:t>
       </w:r>
       <w:bookmarkEnd w:id="5"/>
     </w:p>
     <w:p>
       <w:pPr>
         <w:pStyle w:val="Heading2"/>
-      </w:pPr>
-      <w:bookmarkStart w:id="6" w:name="_Toc95068127"/>
+        <w:spacing w:line="360" w:lineRule="auto"/>
+      </w:pPr>
+      <w:bookmarkStart w:id="6" w:name="_Toc95074067"/>
       <w:r>
         <w:t>Perspectives du produit</w:t>
       </w:r>
@@ -3041,11 +2945,12 @@
     <w:p>
       <w:pPr>
         <w:pStyle w:val="Heading1"/>
+        <w:spacing w:line="360" w:lineRule="auto"/>
         <w:rPr>
           <w:rFonts w:cs="Times New Roman"/>
         </w:rPr>
       </w:pPr>
-      <w:bookmarkStart w:id="7" w:name="_Toc95068128"/>
+      <w:bookmarkStart w:id="7" w:name="_Toc95074068"/>
       <w:r>
         <w:rPr>
           <w:rFonts w:cs="Times New Roman"/>
@@ -3057,11 +2962,12 @@
     <w:p>
       <w:pPr>
         <w:pStyle w:val="Heading2"/>
+        <w:spacing w:line="360" w:lineRule="auto"/>
         <w:rPr>
           <w:rFonts w:cs="Times New Roman"/>
         </w:rPr>
       </w:pPr>
-      <w:bookmarkStart w:id="8" w:name="_Toc95068129"/>
+      <w:bookmarkStart w:id="8" w:name="_Toc95074069"/>
       <w:r>
         <w:rPr>
           <w:rFonts w:cs="Times New Roman"/>
@@ -3072,12 +2978,43 @@
     </w:p>
     <w:p>
       <w:pPr>
+        <w:spacing w:line="360" w:lineRule="auto"/>
+        <w:rPr>
+          <w:rFonts w:eastAsiaTheme="majorEastAsia" w:cs="Times New Roman"/>
+          <w:b/>
+          <w:sz w:val="36"/>
+          <w:szCs w:val="26"/>
+        </w:rPr>
+      </w:pPr>
+      <w:r>
+        <w:rPr>
+          <w:rFonts w:cs="Times New Roman"/>
+        </w:rPr>
+        <w:br w:type="page"/>
+      </w:r>
+    </w:p>
+    <w:p>
+      <w:pPr>
         <w:pStyle w:val="Heading2"/>
+        <w:numPr>
+          <w:ilvl w:val="0"/>
+          <w:numId w:val="0"/>
+        </w:numPr>
+        <w:spacing w:line="360" w:lineRule="auto"/>
         <w:rPr>
           <w:rFonts w:cs="Times New Roman"/>
         </w:rPr>
       </w:pPr>
-      <w:bookmarkStart w:id="9" w:name="_Toc95068130"/>
+    </w:p>
+    <w:p>
+      <w:pPr>
+        <w:pStyle w:val="Heading2"/>
+        <w:spacing w:line="360" w:lineRule="auto"/>
+        <w:rPr>
+          <w:rFonts w:cs="Times New Roman"/>
+        </w:rPr>
+      </w:pPr>
+      <w:bookmarkStart w:id="9" w:name="_Toc95074070"/>
       <w:r>
         <w:rPr>
           <w:rFonts w:cs="Times New Roman"/>
@@ -3088,337 +3025,1437 @@
     </w:p>
     <w:p>
       <w:pPr>
-        <w:pStyle w:val="Heading2"/>
-        <w:rPr>
-          <w:rFonts w:cs="Times New Roman"/>
-        </w:rPr>
-      </w:pPr>
-      <w:bookmarkStart w:id="10" w:name="_Toc95068131"/>
-      <w:r>
-        <w:rPr>
-          <w:rFonts w:cs="Times New Roman"/>
-        </w:rPr>
-        <w:t>Configurations matérielles requises</w:t>
+        <w:pStyle w:val="Heading3"/>
+        <w:spacing w:line="360" w:lineRule="auto"/>
+      </w:pPr>
+      <w:bookmarkStart w:id="10" w:name="_Toc95074071"/>
+      <w:r>
+        <w:t>Sécurité</w:t>
       </w:r>
       <w:bookmarkEnd w:id="10"/>
+      <w:r>
+        <w:t xml:space="preserve"> </w:t>
+      </w:r>
+    </w:p>
+    <w:tbl>
+      <w:tblPr>
+        <w:tblStyle w:val="TableGrid"/>
+        <w:tblW w:w="0" w:type="auto"/>
+        <w:tblLook w:val="04A0" w:firstRow="1" w:lastRow="0" w:firstColumn="1" w:lastColumn="0" w:noHBand="0" w:noVBand="1"/>
+      </w:tblPr>
+      <w:tblGrid>
+        <w:gridCol w:w="2689"/>
+        <w:gridCol w:w="6327"/>
+      </w:tblGrid>
+      <w:tr>
+        <w:tc>
+          <w:tcPr>
+            <w:tcW w:w="2689" w:type="dxa"/>
+          </w:tcPr>
+          <w:p>
+            <w:pPr>
+              <w:rPr>
+                <w:b/>
+                <w:bCs/>
+              </w:rPr>
+            </w:pPr>
+            <w:r>
+              <w:rPr>
+                <w:b/>
+                <w:bCs/>
+              </w:rPr>
+              <w:t xml:space="preserve">Base de données </w:t>
+            </w:r>
+          </w:p>
+        </w:tc>
+        <w:tc>
+          <w:tcPr>
+            <w:tcW w:w="6327" w:type="dxa"/>
+          </w:tcPr>
+          <w:p>
+            <w:pPr>
+              <w:spacing w:line="360" w:lineRule="auto"/>
+            </w:pPr>
+            <w:r>
+              <w:t xml:space="preserve">Le système devra avoir une base des données. </w:t>
+            </w:r>
+          </w:p>
+          <w:p/>
+        </w:tc>
+      </w:tr>
+      <w:tr>
+        <w:tc>
+          <w:tcPr>
+            <w:tcW w:w="2689" w:type="dxa"/>
+          </w:tcPr>
+          <w:p>
+            <w:pPr>
+              <w:rPr>
+                <w:b/>
+                <w:bCs/>
+              </w:rPr>
+            </w:pPr>
+            <w:r>
+              <w:rPr>
+                <w:b/>
+                <w:bCs/>
+              </w:rPr>
+              <w:t>Login Id</w:t>
+            </w:r>
+          </w:p>
+          <w:p>
+            <w:pPr>
+              <w:rPr>
+                <w:b/>
+                <w:bCs/>
+              </w:rPr>
+            </w:pPr>
+          </w:p>
+        </w:tc>
+        <w:tc>
+          <w:tcPr>
+            <w:tcW w:w="6327" w:type="dxa"/>
+          </w:tcPr>
+          <w:p>
+            <w:pPr>
+              <w:spacing w:line="360" w:lineRule="auto"/>
+            </w:pPr>
+            <w:r>
+              <w:t>Chaque utilisateur utilisant ce système devra obligatoirement avoir un ID et un mot de passe.</w:t>
+            </w:r>
+          </w:p>
+        </w:tc>
+      </w:tr>
+      <w:tr>
+        <w:tc>
+          <w:tcPr>
+            <w:tcW w:w="2689" w:type="dxa"/>
+          </w:tcPr>
+          <w:p>
+            <w:pPr>
+              <w:rPr>
+                <w:b/>
+                <w:bCs/>
+              </w:rPr>
+            </w:pPr>
+            <w:r>
+              <w:rPr>
+                <w:b/>
+                <w:bCs/>
+              </w:rPr>
+              <w:t>Droits du réceptionniste</w:t>
+            </w:r>
+          </w:p>
+          <w:p>
+            <w:pPr>
+              <w:rPr>
+                <w:b/>
+                <w:bCs/>
+              </w:rPr>
+            </w:pPr>
+          </w:p>
+        </w:tc>
+        <w:tc>
+          <w:tcPr>
+            <w:tcW w:w="6327" w:type="dxa"/>
+          </w:tcPr>
+          <w:p>
+            <w:pPr>
+              <w:spacing w:line="360" w:lineRule="auto"/>
+              <w:rPr>
+                <w:lang w:eastAsia="en-MU"/>
+              </w:rPr>
+            </w:pPr>
+            <w:r>
+              <w:rPr>
+                <w:lang w:eastAsia="en-MU"/>
+              </w:rPr>
+              <w:t>Le réceptionniste devra être capable de voir toutes les informations, ajouter de nouveaux patients mais ne pourra modifier aucune information.</w:t>
+            </w:r>
+          </w:p>
+          <w:p/>
+        </w:tc>
+      </w:tr>
+      <w:tr>
+        <w:tc>
+          <w:tcPr>
+            <w:tcW w:w="2689" w:type="dxa"/>
+          </w:tcPr>
+          <w:p>
+            <w:pPr>
+              <w:rPr>
+                <w:b/>
+                <w:bCs/>
+              </w:rPr>
+            </w:pPr>
+            <w:r>
+              <w:rPr>
+                <w:b/>
+                <w:bCs/>
+              </w:rPr>
+              <w:t>Droits de l’administrateur</w:t>
+            </w:r>
+          </w:p>
+          <w:p>
+            <w:pPr>
+              <w:rPr>
+                <w:b/>
+                <w:bCs/>
+              </w:rPr>
+            </w:pPr>
+          </w:p>
+        </w:tc>
+        <w:tc>
+          <w:tcPr>
+            <w:tcW w:w="6327" w:type="dxa"/>
+          </w:tcPr>
+          <w:p>
+            <w:pPr>
+              <w:spacing w:line="360" w:lineRule="auto"/>
+            </w:pPr>
+            <w:r>
+              <w:t>L’administrateur devra être capable voir et modifier toutes les informations.</w:t>
+            </w:r>
+          </w:p>
+          <w:p/>
+        </w:tc>
+      </w:tr>
+      <w:tr>
+        <w:tc>
+          <w:tcPr>
+            <w:tcW w:w="2689" w:type="dxa"/>
+          </w:tcPr>
+          <w:p>
+            <w:pPr>
+              <w:rPr>
+                <w:b/>
+                <w:bCs/>
+              </w:rPr>
+            </w:pPr>
+          </w:p>
+          <w:p>
+            <w:pPr>
+              <w:rPr>
+                <w:b/>
+                <w:bCs/>
+              </w:rPr>
+            </w:pPr>
+            <w:r>
+              <w:rPr>
+                <w:b/>
+                <w:bCs/>
+              </w:rPr>
+              <w:t>Droits de modification</w:t>
+            </w:r>
+          </w:p>
+          <w:p>
+            <w:pPr>
+              <w:rPr>
+                <w:b/>
+                <w:bCs/>
+              </w:rPr>
+            </w:pPr>
+          </w:p>
+        </w:tc>
+        <w:tc>
+          <w:tcPr>
+            <w:tcW w:w="6327" w:type="dxa"/>
+          </w:tcPr>
+          <w:p>
+            <w:pPr>
+              <w:spacing w:line="360" w:lineRule="auto"/>
+            </w:pPr>
+            <w:r>
+              <w:t>Toute modification (insertion, suppression ou mise à jour) de la base de données devra être faite que par l’administrateur.</w:t>
+            </w:r>
+          </w:p>
+          <w:p/>
+        </w:tc>
+      </w:tr>
+    </w:tbl>
+    <w:p>
+      <w:pPr>
+        <w:pStyle w:val="Caption"/>
+        <w:jc w:val="center"/>
+        <w:rPr>
+          <w:sz w:val="24"/>
+          <w:szCs w:val="24"/>
+        </w:rPr>
+      </w:pPr>
+      <w:r>
+        <w:rPr>
+          <w:sz w:val="24"/>
+          <w:szCs w:val="24"/>
+        </w:rPr>
+        <w:t xml:space="preserve">Tableau </w:t>
+      </w:r>
+      <w:r>
+        <w:rPr>
+          <w:sz w:val="24"/>
+          <w:szCs w:val="24"/>
+        </w:rPr>
+        <w:fldChar w:fldCharType="begin"/>
+      </w:r>
+      <w:r>
+        <w:rPr>
+          <w:sz w:val="24"/>
+          <w:szCs w:val="24"/>
+        </w:rPr>
+        <w:instrText xml:space="preserve"> SEQ Tableau \* ARABIC </w:instrText>
+      </w:r>
+      <w:r>
+        <w:rPr>
+          <w:sz w:val="24"/>
+          <w:szCs w:val="24"/>
+        </w:rPr>
+        <w:fldChar w:fldCharType="separate"/>
+      </w:r>
+      <w:r>
+        <w:rPr>
+          <w:noProof/>
+          <w:sz w:val="24"/>
+          <w:szCs w:val="24"/>
+        </w:rPr>
+        <w:t>1</w:t>
+      </w:r>
+      <w:r>
+        <w:rPr>
+          <w:sz w:val="24"/>
+          <w:szCs w:val="24"/>
+        </w:rPr>
+        <w:fldChar w:fldCharType="end"/>
+      </w:r>
+      <w:r>
+        <w:rPr>
+          <w:sz w:val="24"/>
+          <w:szCs w:val="24"/>
+        </w:rPr>
+        <w:t>: Sécurité</w:t>
+      </w:r>
     </w:p>
     <w:p>
       <w:pPr>
-        <w:pStyle w:val="Heading2"/>
-        <w:rPr>
-          <w:rFonts w:cs="Times New Roman"/>
-        </w:rPr>
-      </w:pPr>
-      <w:bookmarkStart w:id="11" w:name="_Toc95068132"/>
-      <w:r>
-        <w:rPr>
-          <w:rFonts w:cs="Times New Roman"/>
-        </w:rPr>
-        <w:t>Exigences logicielles</w:t>
+        <w:pStyle w:val="Heading3"/>
+        <w:spacing w:line="360" w:lineRule="auto"/>
+      </w:pPr>
+      <w:bookmarkStart w:id="11" w:name="_Toc95074072"/>
+      <w:r>
+        <w:t>Exigences de performance</w:t>
       </w:r>
       <w:bookmarkEnd w:id="11"/>
+      <w:r>
+        <w:t xml:space="preserve"> </w:t>
+      </w:r>
+    </w:p>
+    <w:tbl>
+      <w:tblPr>
+        <w:tblStyle w:val="TableGrid"/>
+        <w:tblW w:w="0" w:type="auto"/>
+        <w:tblLook w:val="04A0" w:firstRow="1" w:lastRow="0" w:firstColumn="1" w:lastColumn="0" w:noHBand="0" w:noVBand="1"/>
+      </w:tblPr>
+      <w:tblGrid>
+        <w:gridCol w:w="2689"/>
+        <w:gridCol w:w="6327"/>
+      </w:tblGrid>
+      <w:tr>
+        <w:tc>
+          <w:tcPr>
+            <w:tcW w:w="2689" w:type="dxa"/>
+          </w:tcPr>
+          <w:p>
+            <w:pPr>
+              <w:rPr>
+                <w:b/>
+                <w:bCs/>
+              </w:rPr>
+            </w:pPr>
+            <w:r>
+              <w:rPr>
+                <w:b/>
+                <w:bCs/>
+              </w:rPr>
+              <w:t>Temps de réponse</w:t>
+            </w:r>
+          </w:p>
+          <w:p>
+            <w:pPr>
+              <w:rPr>
+                <w:b/>
+                <w:bCs/>
+              </w:rPr>
+            </w:pPr>
+          </w:p>
+        </w:tc>
+        <w:tc>
+          <w:tcPr>
+            <w:tcW w:w="6327" w:type="dxa"/>
+          </w:tcPr>
+          <w:p>
+            <w:pPr>
+              <w:spacing w:line="360" w:lineRule="auto"/>
+            </w:pPr>
+            <w:r>
+              <w:t>Le système doit donner des réponses en 1seconde après l’envoi d’une requête.</w:t>
+            </w:r>
+          </w:p>
+          <w:p/>
+        </w:tc>
+      </w:tr>
+      <w:tr>
+        <w:tc>
+          <w:tcPr>
+            <w:tcW w:w="2689" w:type="dxa"/>
+          </w:tcPr>
+          <w:p>
+            <w:pPr>
+              <w:rPr>
+                <w:b/>
+                <w:bCs/>
+              </w:rPr>
+            </w:pPr>
+            <w:r>
+              <w:rPr>
+                <w:b/>
+                <w:bCs/>
+              </w:rPr>
+              <w:t>Capacite</w:t>
+            </w:r>
+          </w:p>
+          <w:p>
+            <w:pPr>
+              <w:rPr>
+                <w:b/>
+                <w:bCs/>
+              </w:rPr>
+            </w:pPr>
+          </w:p>
+        </w:tc>
+        <w:tc>
+          <w:tcPr>
+            <w:tcW w:w="6327" w:type="dxa"/>
+          </w:tcPr>
+          <w:p>
+            <w:pPr>
+              <w:spacing w:line="360" w:lineRule="auto"/>
+            </w:pPr>
+            <w:r>
+              <w:t xml:space="preserve">Le système devra être capable de supporter </w:t>
+            </w:r>
+            <w:r>
+              <w:t xml:space="preserve">le nombre maximum d’utilisateurs </w:t>
+            </w:r>
+            <w:proofErr w:type="spellStart"/>
+            <w:r>
+              <w:t>necessaires</w:t>
+            </w:r>
+            <w:proofErr w:type="spellEnd"/>
+            <w:r>
+              <w:t>.</w:t>
+            </w:r>
+          </w:p>
+          <w:p/>
+        </w:tc>
+      </w:tr>
+      <w:tr>
+        <w:tc>
+          <w:tcPr>
+            <w:tcW w:w="2689" w:type="dxa"/>
+          </w:tcPr>
+          <w:p>
+            <w:pPr>
+              <w:rPr>
+                <w:b/>
+                <w:bCs/>
+              </w:rPr>
+            </w:pPr>
+            <w:r>
+              <w:rPr>
+                <w:b/>
+                <w:bCs/>
+              </w:rPr>
+              <w:t>Interface utilisateur</w:t>
+            </w:r>
+          </w:p>
+          <w:p>
+            <w:pPr>
+              <w:rPr>
+                <w:b/>
+                <w:bCs/>
+              </w:rPr>
+            </w:pPr>
+          </w:p>
+        </w:tc>
+        <w:tc>
+          <w:tcPr>
+            <w:tcW w:w="6327" w:type="dxa"/>
+          </w:tcPr>
+          <w:p>
+            <w:pPr>
+              <w:spacing w:line="360" w:lineRule="auto"/>
+            </w:pPr>
+            <w:r>
+              <w:t>L’écran de l’interface utilisateur devra répondre dans les 10 secondes.</w:t>
+            </w:r>
+          </w:p>
+          <w:p/>
+        </w:tc>
+      </w:tr>
+    </w:tbl>
+    <w:p>
+      <w:pPr>
+        <w:pStyle w:val="Caption"/>
+        <w:jc w:val="center"/>
+        <w:rPr>
+          <w:sz w:val="24"/>
+          <w:szCs w:val="24"/>
+        </w:rPr>
+      </w:pPr>
+      <w:r>
+        <w:rPr>
+          <w:sz w:val="24"/>
+          <w:szCs w:val="24"/>
+        </w:rPr>
+        <w:t xml:space="preserve">Tableau </w:t>
+      </w:r>
+      <w:r>
+        <w:rPr>
+          <w:sz w:val="24"/>
+          <w:szCs w:val="24"/>
+        </w:rPr>
+        <w:fldChar w:fldCharType="begin"/>
+      </w:r>
+      <w:r>
+        <w:rPr>
+          <w:sz w:val="24"/>
+          <w:szCs w:val="24"/>
+        </w:rPr>
+        <w:instrText xml:space="preserve"> SEQ Tableau \* ARABIC </w:instrText>
+      </w:r>
+      <w:r>
+        <w:rPr>
+          <w:sz w:val="24"/>
+          <w:szCs w:val="24"/>
+        </w:rPr>
+        <w:fldChar w:fldCharType="separate"/>
+      </w:r>
+      <w:r>
+        <w:rPr>
+          <w:noProof/>
+          <w:sz w:val="24"/>
+          <w:szCs w:val="24"/>
+        </w:rPr>
+        <w:t>2</w:t>
+      </w:r>
+      <w:r>
+        <w:rPr>
+          <w:sz w:val="24"/>
+          <w:szCs w:val="24"/>
+        </w:rPr>
+        <w:fldChar w:fldCharType="end"/>
+      </w:r>
+      <w:r>
+        <w:rPr>
+          <w:sz w:val="24"/>
+          <w:szCs w:val="24"/>
+        </w:rPr>
+        <w:t> : Exigences de performance</w:t>
+      </w:r>
     </w:p>
     <w:p>
       <w:pPr>
-        <w:pStyle w:val="Heading2"/>
-        <w:rPr>
-          <w:rFonts w:cs="Times New Roman"/>
-        </w:rPr>
-      </w:pPr>
-      <w:bookmarkStart w:id="12" w:name="_Toc95068133"/>
-      <w:r>
-        <w:rPr>
-          <w:rFonts w:cs="Times New Roman"/>
-        </w:rPr>
-        <w:t>Etude de</w:t>
-      </w:r>
-      <w:r>
-        <w:rPr>
-          <w:rFonts w:cs="Times New Roman"/>
-        </w:rPr>
-        <w:t>s</w:t>
-      </w:r>
-      <w:r>
-        <w:rPr>
-          <w:rFonts w:cs="Times New Roman"/>
-        </w:rPr>
-        <w:t xml:space="preserve"> </w:t>
-      </w:r>
-      <w:r>
-        <w:rPr>
-          <w:rFonts w:cs="Times New Roman"/>
-        </w:rPr>
-        <w:t>faisabilités</w:t>
-      </w:r>
-      <w:bookmarkEnd w:id="12"/>
-      <w:r>
-        <w:rPr>
-          <w:rFonts w:cs="Times New Roman"/>
-        </w:rPr>
-        <w:t xml:space="preserve"> </w:t>
+        <w:rPr>
+          <w:rFonts w:eastAsiaTheme="majorEastAsia" w:cstheme="majorBidi"/>
+          <w:b/>
+          <w:sz w:val="32"/>
+          <w:szCs w:val="24"/>
+        </w:rPr>
+      </w:pPr>
+      <w:r>
+        <w:br w:type="page"/>
       </w:r>
     </w:p>
     <w:p>
       <w:pPr>
         <w:pStyle w:val="Heading3"/>
-        <w:rPr>
-          <w:rFonts w:cs="Times New Roman"/>
-        </w:rPr>
-      </w:pPr>
-      <w:bookmarkStart w:id="13" w:name="_Toc95068134"/>
-      <w:r>
-        <w:rPr>
-          <w:rFonts w:cs="Times New Roman"/>
-        </w:rPr>
-        <w:t>Faisabilités</w:t>
-      </w:r>
-      <w:r>
-        <w:rPr>
-          <w:rFonts w:cs="Times New Roman"/>
-        </w:rPr>
-        <w:t xml:space="preserve"> </w:t>
-      </w:r>
-      <w:r>
-        <w:rPr>
-          <w:rFonts w:cs="Times New Roman"/>
-        </w:rPr>
-        <w:t>économiques</w:t>
-      </w:r>
-      <w:bookmarkEnd w:id="13"/>
+        <w:spacing w:line="360" w:lineRule="auto"/>
+      </w:pPr>
+      <w:bookmarkStart w:id="12" w:name="_Toc95074073"/>
+      <w:r>
+        <w:t>Maintenabilité</w:t>
+      </w:r>
+      <w:bookmarkEnd w:id="12"/>
+    </w:p>
+    <w:tbl>
+      <w:tblPr>
+        <w:tblStyle w:val="TableGrid"/>
+        <w:tblW w:w="0" w:type="auto"/>
+        <w:tblLook w:val="04A0" w:firstRow="1" w:lastRow="0" w:firstColumn="1" w:lastColumn="0" w:noHBand="0" w:noVBand="1"/>
+      </w:tblPr>
+      <w:tblGrid>
+        <w:gridCol w:w="2689"/>
+        <w:gridCol w:w="6327"/>
+      </w:tblGrid>
+      <w:tr>
+        <w:tc>
+          <w:tcPr>
+            <w:tcW w:w="2689" w:type="dxa"/>
+          </w:tcPr>
+          <w:p>
+            <w:pPr>
+              <w:rPr>
+                <w:b/>
+                <w:bCs/>
+              </w:rPr>
+            </w:pPr>
+            <w:r>
+              <w:rPr>
+                <w:b/>
+                <w:bCs/>
+              </w:rPr>
+              <w:t>Erreurs</w:t>
+            </w:r>
+          </w:p>
+          <w:p>
+            <w:pPr>
+              <w:rPr>
+                <w:b/>
+                <w:bCs/>
+              </w:rPr>
+            </w:pPr>
+          </w:p>
+        </w:tc>
+        <w:tc>
+          <w:tcPr>
+            <w:tcW w:w="6327" w:type="dxa"/>
+          </w:tcPr>
+          <w:p>
+            <w:pPr>
+              <w:spacing w:line="360" w:lineRule="auto"/>
+            </w:pPr>
+            <w:r>
+              <w:t>Le système devra avoir un journal pour conserver toutes les erreurs.</w:t>
+            </w:r>
+          </w:p>
+          <w:p/>
+        </w:tc>
+      </w:tr>
+      <w:tr>
+        <w:tc>
+          <w:tcPr>
+            <w:tcW w:w="2689" w:type="dxa"/>
+          </w:tcPr>
+          <w:p>
+            <w:pPr>
+              <w:rPr>
+                <w:b/>
+                <w:bCs/>
+              </w:rPr>
+            </w:pPr>
+            <w:r>
+              <w:rPr>
+                <w:b/>
+                <w:bCs/>
+              </w:rPr>
+              <w:t>Sauvegarde</w:t>
+            </w:r>
+          </w:p>
+          <w:p>
+            <w:pPr>
+              <w:rPr>
+                <w:b/>
+                <w:bCs/>
+              </w:rPr>
+            </w:pPr>
+          </w:p>
+        </w:tc>
+        <w:tc>
+          <w:tcPr>
+            <w:tcW w:w="6327" w:type="dxa"/>
+          </w:tcPr>
+          <w:p>
+            <w:pPr>
+              <w:spacing w:line="360" w:lineRule="auto"/>
+            </w:pPr>
+            <w:r>
+              <w:t>Le système devra avoir la capacite de sauvegarder toutes les données.</w:t>
+            </w:r>
+          </w:p>
+          <w:p/>
+        </w:tc>
+      </w:tr>
+    </w:tbl>
+    <w:p>
+      <w:pPr>
+        <w:pStyle w:val="Caption"/>
+        <w:jc w:val="center"/>
+        <w:rPr>
+          <w:sz w:val="24"/>
+          <w:szCs w:val="24"/>
+        </w:rPr>
+      </w:pPr>
+      <w:r>
+        <w:rPr>
+          <w:sz w:val="24"/>
+          <w:szCs w:val="24"/>
+        </w:rPr>
+        <w:t xml:space="preserve">Tableau </w:t>
+      </w:r>
+      <w:r>
+        <w:rPr>
+          <w:sz w:val="24"/>
+          <w:szCs w:val="24"/>
+        </w:rPr>
+        <w:fldChar w:fldCharType="begin"/>
+      </w:r>
+      <w:r>
+        <w:rPr>
+          <w:sz w:val="24"/>
+          <w:szCs w:val="24"/>
+        </w:rPr>
+        <w:instrText xml:space="preserve"> SEQ Tableau \* ARABIC </w:instrText>
+      </w:r>
+      <w:r>
+        <w:rPr>
+          <w:sz w:val="24"/>
+          <w:szCs w:val="24"/>
+        </w:rPr>
+        <w:fldChar w:fldCharType="separate"/>
+      </w:r>
+      <w:r>
+        <w:rPr>
+          <w:noProof/>
+          <w:sz w:val="24"/>
+          <w:szCs w:val="24"/>
+        </w:rPr>
+        <w:t>3</w:t>
+      </w:r>
+      <w:r>
+        <w:rPr>
+          <w:sz w:val="24"/>
+          <w:szCs w:val="24"/>
+        </w:rPr>
+        <w:fldChar w:fldCharType="end"/>
+      </w:r>
+      <w:r>
+        <w:rPr>
+          <w:sz w:val="24"/>
+          <w:szCs w:val="24"/>
+        </w:rPr>
+        <w:t>: Maintenabilité</w:t>
+      </w:r>
     </w:p>
     <w:p>
       <w:pPr>
         <w:pStyle w:val="Heading3"/>
-        <w:rPr>
-          <w:rFonts w:cs="Times New Roman"/>
-        </w:rPr>
-      </w:pPr>
-      <w:bookmarkStart w:id="14" w:name="_Toc95068135"/>
-      <w:r>
-        <w:rPr>
-          <w:rFonts w:cs="Times New Roman"/>
-        </w:rPr>
-        <w:t>Faisabilités</w:t>
-      </w:r>
-      <w:r>
-        <w:rPr>
-          <w:rFonts w:cs="Times New Roman"/>
-        </w:rPr>
-        <w:t xml:space="preserve"> technique</w:t>
-      </w:r>
-      <w:r>
-        <w:rPr>
-          <w:rFonts w:cs="Times New Roman"/>
-        </w:rPr>
-        <w:t>s</w:t>
+        <w:spacing w:line="360" w:lineRule="auto"/>
+      </w:pPr>
+      <w:bookmarkStart w:id="13" w:name="_Toc95074074"/>
+      <w:r>
+        <w:t>Fiabilité</w:t>
+      </w:r>
+      <w:bookmarkEnd w:id="13"/>
+      <w:r>
+        <w:t xml:space="preserve"> </w:t>
+      </w:r>
+    </w:p>
+    <w:tbl>
+      <w:tblPr>
+        <w:tblStyle w:val="TableGrid"/>
+        <w:tblW w:w="0" w:type="auto"/>
+        <w:tblLook w:val="04A0" w:firstRow="1" w:lastRow="0" w:firstColumn="1" w:lastColumn="0" w:noHBand="0" w:noVBand="1"/>
+      </w:tblPr>
+      <w:tblGrid>
+        <w:gridCol w:w="2689"/>
+        <w:gridCol w:w="6327"/>
+      </w:tblGrid>
+      <w:tr>
+        <w:tc>
+          <w:tcPr>
+            <w:tcW w:w="2689" w:type="dxa"/>
+          </w:tcPr>
+          <w:p>
+            <w:pPr>
+              <w:rPr>
+                <w:b/>
+                <w:bCs/>
+              </w:rPr>
+            </w:pPr>
+            <w:r>
+              <w:rPr>
+                <w:b/>
+                <w:bCs/>
+              </w:rPr>
+              <w:t>Disponibilité</w:t>
+            </w:r>
+          </w:p>
+          <w:p>
+            <w:pPr>
+              <w:rPr>
+                <w:b/>
+                <w:bCs/>
+              </w:rPr>
+            </w:pPr>
+          </w:p>
+        </w:tc>
+        <w:tc>
+          <w:tcPr>
+            <w:tcW w:w="6327" w:type="dxa"/>
+          </w:tcPr>
+          <w:p>
+            <w:pPr>
+              <w:spacing w:line="360" w:lineRule="auto"/>
+            </w:pPr>
+            <w:r>
+              <w:t xml:space="preserve">Le système devra être disponible et prêt </w:t>
+            </w:r>
+            <w:proofErr w:type="spellStart"/>
+            <w:proofErr w:type="gramStart"/>
+            <w:r>
+              <w:t>a</w:t>
+            </w:r>
+            <w:proofErr w:type="spellEnd"/>
+            <w:proofErr w:type="gramEnd"/>
+            <w:r>
+              <w:t xml:space="preserve"> être utilisé tout le temps. </w:t>
+            </w:r>
+          </w:p>
+        </w:tc>
+      </w:tr>
+      <w:tr>
+        <w:tc>
+          <w:tcPr>
+            <w:tcW w:w="2689" w:type="dxa"/>
+          </w:tcPr>
+          <w:p>
+            <w:pPr>
+              <w:rPr>
+                <w:b/>
+                <w:bCs/>
+              </w:rPr>
+            </w:pPr>
+            <w:r>
+              <w:rPr>
+                <w:b/>
+                <w:bCs/>
+              </w:rPr>
+              <w:t xml:space="preserve">Exactitude </w:t>
+            </w:r>
+          </w:p>
+        </w:tc>
+        <w:tc>
+          <w:tcPr>
+            <w:tcW w:w="6327" w:type="dxa"/>
+          </w:tcPr>
+          <w:p>
+            <w:pPr>
+              <w:spacing w:line="360" w:lineRule="auto"/>
+            </w:pPr>
+            <w:r>
+              <w:t xml:space="preserve">Le système devra générer des rapports approprier sur toutes les activités demandées (laboratoires,) et garder une trace de tous les enregistrements. </w:t>
+            </w:r>
+          </w:p>
+        </w:tc>
+      </w:tr>
+    </w:tbl>
+    <w:p>
+      <w:pPr>
+        <w:pStyle w:val="Caption"/>
+        <w:jc w:val="center"/>
+        <w:rPr>
+          <w:sz w:val="24"/>
+          <w:szCs w:val="24"/>
+        </w:rPr>
+      </w:pPr>
+      <w:r>
+        <w:rPr>
+          <w:sz w:val="24"/>
+          <w:szCs w:val="24"/>
+        </w:rPr>
+        <w:t xml:space="preserve">Tableau </w:t>
+      </w:r>
+      <w:r>
+        <w:rPr>
+          <w:sz w:val="24"/>
+          <w:szCs w:val="24"/>
+        </w:rPr>
+        <w:fldChar w:fldCharType="begin"/>
+      </w:r>
+      <w:r>
+        <w:rPr>
+          <w:sz w:val="24"/>
+          <w:szCs w:val="24"/>
+        </w:rPr>
+        <w:instrText xml:space="preserve"> SEQ Tableau \* ARABIC </w:instrText>
+      </w:r>
+      <w:r>
+        <w:rPr>
+          <w:sz w:val="24"/>
+          <w:szCs w:val="24"/>
+        </w:rPr>
+        <w:fldChar w:fldCharType="separate"/>
+      </w:r>
+      <w:r>
+        <w:rPr>
+          <w:noProof/>
+          <w:sz w:val="24"/>
+          <w:szCs w:val="24"/>
+        </w:rPr>
+        <w:t>4</w:t>
+      </w:r>
+      <w:r>
+        <w:rPr>
+          <w:sz w:val="24"/>
+          <w:szCs w:val="24"/>
+        </w:rPr>
+        <w:fldChar w:fldCharType="end"/>
+      </w:r>
+      <w:r>
+        <w:rPr>
+          <w:sz w:val="24"/>
+          <w:szCs w:val="24"/>
+        </w:rPr>
+        <w:t>: Fiabilité</w:t>
+      </w:r>
+    </w:p>
+    <w:p>
+      <w:pPr>
+        <w:pStyle w:val="Heading2"/>
+      </w:pPr>
+      <w:bookmarkStart w:id="14" w:name="_Toc95074075"/>
+      <w:r>
+        <w:t>Configurations matérielles requises</w:t>
       </w:r>
       <w:bookmarkEnd w:id="14"/>
     </w:p>
     <w:p>
       <w:pPr>
-        <w:pStyle w:val="Heading3"/>
+        <w:pStyle w:val="ListParagraph"/>
+        <w:numPr>
+          <w:ilvl w:val="0"/>
+          <w:numId w:val="4"/>
+        </w:numPr>
+        <w:spacing w:line="360" w:lineRule="auto"/>
+      </w:pPr>
+      <w:r>
+        <w:t>256 MB RAM</w:t>
+      </w:r>
+    </w:p>
+    <w:p>
+      <w:pPr>
+        <w:pStyle w:val="ListParagraph"/>
+        <w:numPr>
+          <w:ilvl w:val="0"/>
+          <w:numId w:val="4"/>
+        </w:numPr>
+        <w:spacing w:line="360" w:lineRule="auto"/>
+      </w:pPr>
+      <w:r>
+        <w:t> 1,3 GB d’espace libre sur le disque dur.</w:t>
+      </w:r>
+    </w:p>
+    <w:p>
+      <w:pPr>
+        <w:pStyle w:val="Heading2"/>
+        <w:spacing w:line="360" w:lineRule="auto"/>
         <w:rPr>
           <w:rFonts w:cs="Times New Roman"/>
         </w:rPr>
       </w:pPr>
-      <w:bookmarkStart w:id="15" w:name="_Toc95068136"/>
+      <w:bookmarkStart w:id="15" w:name="_Toc95074076"/>
       <w:r>
         <w:rPr>
           <w:rFonts w:cs="Times New Roman"/>
         </w:rPr>
-        <w:t>Faisabilités</w:t>
-      </w:r>
-      <w:r>
-        <w:rPr>
-          <w:rFonts w:cs="Times New Roman"/>
-        </w:rPr>
-        <w:t xml:space="preserve"> </w:t>
-      </w:r>
-      <w:r>
-        <w:rPr>
-          <w:rFonts w:cs="Times New Roman"/>
-        </w:rPr>
-        <w:t>opérationnelles</w:t>
+        <w:t>Exigences logicielles</w:t>
       </w:r>
       <w:bookmarkEnd w:id="15"/>
     </w:p>
     <w:p>
       <w:pPr>
-        <w:pStyle w:val="Heading1"/>
-        <w:rPr>
-          <w:rFonts w:cs="Times New Roman"/>
-        </w:rPr>
-      </w:pPr>
-      <w:bookmarkStart w:id="16" w:name="_Toc95068137"/>
-      <w:r>
-        <w:rPr>
-          <w:rFonts w:cs="Times New Roman"/>
-        </w:rPr>
-        <w:t xml:space="preserve">Conception et </w:t>
-      </w:r>
-      <w:r>
-        <w:rPr>
-          <w:rFonts w:cs="Times New Roman"/>
-        </w:rPr>
-        <w:t>implémentation</w:t>
-      </w:r>
-      <w:bookmarkEnd w:id="16"/>
+        <w:pStyle w:val="ListParagraph"/>
+        <w:numPr>
+          <w:ilvl w:val="0"/>
+          <w:numId w:val="5"/>
+        </w:numPr>
+        <w:spacing w:line="360" w:lineRule="auto"/>
+      </w:pPr>
+      <w:r>
+        <w:t>PHP</w:t>
+      </w:r>
     </w:p>
     <w:p>
       <w:pPr>
+        <w:pStyle w:val="ListParagraph"/>
+        <w:numPr>
+          <w:ilvl w:val="0"/>
+          <w:numId w:val="5"/>
+        </w:numPr>
+        <w:spacing w:line="360" w:lineRule="auto"/>
+      </w:pPr>
+      <w:r>
+        <w:t>HTML</w:t>
+      </w:r>
+    </w:p>
+    <w:p>
+      <w:pPr>
+        <w:pStyle w:val="ListParagraph"/>
+        <w:numPr>
+          <w:ilvl w:val="0"/>
+          <w:numId w:val="5"/>
+        </w:numPr>
+        <w:spacing w:line="360" w:lineRule="auto"/>
+      </w:pPr>
+      <w:r>
+        <w:t>JavaScript</w:t>
+      </w:r>
+    </w:p>
+    <w:p>
+      <w:pPr>
+        <w:pStyle w:val="ListParagraph"/>
+        <w:numPr>
+          <w:ilvl w:val="0"/>
+          <w:numId w:val="5"/>
+        </w:numPr>
+        <w:spacing w:line="360" w:lineRule="auto"/>
+        <w:rPr>
+          <w:lang w:val="en-GB"/>
+        </w:rPr>
+      </w:pPr>
+      <w:proofErr w:type="spellStart"/>
+      <w:r>
+        <w:rPr>
+          <w:lang w:val="en-GB"/>
+        </w:rPr>
+        <w:t>Navigateur</w:t>
+      </w:r>
+      <w:proofErr w:type="spellEnd"/>
+      <w:r>
+        <w:rPr>
+          <w:lang w:val="en-GB"/>
+        </w:rPr>
+        <w:t xml:space="preserve"> </w:t>
+      </w:r>
+      <w:proofErr w:type="gramStart"/>
+      <w:r>
+        <w:rPr>
+          <w:lang w:val="en-GB"/>
+        </w:rPr>
+        <w:t>web :</w:t>
+      </w:r>
+      <w:proofErr w:type="gramEnd"/>
+      <w:r>
+        <w:rPr>
+          <w:lang w:val="en-GB"/>
+        </w:rPr>
+        <w:t xml:space="preserve"> Google Chrome, Mozilla, ….</w:t>
+      </w:r>
+    </w:p>
+    <w:p>
+      <w:pPr>
+        <w:pStyle w:val="ListParagraph"/>
+        <w:numPr>
+          <w:ilvl w:val="0"/>
+          <w:numId w:val="5"/>
+        </w:numPr>
+        <w:spacing w:line="360" w:lineRule="auto"/>
+      </w:pPr>
+      <w:r>
+        <w:t>MySQL Server (</w:t>
+      </w:r>
+      <w:proofErr w:type="spellStart"/>
+      <w:r>
+        <w:t>Back-end</w:t>
+      </w:r>
+      <w:proofErr w:type="spellEnd"/>
+      <w:r>
+        <w:t>)</w:t>
+      </w:r>
+    </w:p>
+    <w:p>
+      <w:pPr>
+        <w:pStyle w:val="ListParagraph"/>
+        <w:numPr>
+          <w:ilvl w:val="0"/>
+          <w:numId w:val="5"/>
+        </w:numPr>
+        <w:spacing w:line="360" w:lineRule="auto"/>
+        <w:rPr>
+          <w:lang w:val="en-GB"/>
+        </w:rPr>
+      </w:pPr>
+      <w:proofErr w:type="spellStart"/>
+      <w:r>
+        <w:rPr>
+          <w:lang w:val="en-GB"/>
+        </w:rPr>
+        <w:t>Système</w:t>
+      </w:r>
+      <w:proofErr w:type="spellEnd"/>
+      <w:r>
+        <w:rPr>
+          <w:lang w:val="en-GB"/>
+        </w:rPr>
+        <w:t xml:space="preserve"> </w:t>
+      </w:r>
+      <w:r>
+        <w:t>opérateur</w:t>
+      </w:r>
+      <w:r>
+        <w:rPr>
+          <w:lang w:val="en-GB"/>
+        </w:rPr>
+        <w:t>: Windows XP, Windows 7, Apple MacOS, Apple iOS, Android.</w:t>
+      </w:r>
+    </w:p>
+    <w:p>
+      <w:pPr>
         <w:pStyle w:val="Heading2"/>
+      </w:pPr>
+      <w:bookmarkStart w:id="16" w:name="_Toc95074077"/>
+      <w:r>
+        <w:t>Etude des faisabilités</w:t>
+      </w:r>
+      <w:bookmarkEnd w:id="16"/>
+      <w:r>
+        <w:t xml:space="preserve"> </w:t>
+      </w:r>
+    </w:p>
+    <w:tbl>
+      <w:tblPr>
+        <w:tblStyle w:val="TableGrid"/>
+        <w:tblW w:w="0" w:type="auto"/>
+        <w:tblLook w:val="04A0" w:firstRow="1" w:lastRow="0" w:firstColumn="1" w:lastColumn="0" w:noHBand="0" w:noVBand="1"/>
+      </w:tblPr>
+      <w:tblGrid>
+        <w:gridCol w:w="4508"/>
+        <w:gridCol w:w="4508"/>
+      </w:tblGrid>
+      <w:tr>
+        <w:tc>
+          <w:tcPr>
+            <w:tcW w:w="4508" w:type="dxa"/>
+          </w:tcPr>
+          <w:p>
+            <w:pPr>
+              <w:rPr>
+                <w:b/>
+                <w:bCs/>
+              </w:rPr>
+            </w:pPr>
+            <w:r>
+              <w:rPr>
+                <w:b/>
+                <w:bCs/>
+              </w:rPr>
+              <w:t>Faisabilités économiques</w:t>
+            </w:r>
+          </w:p>
+          <w:p>
+            <w:pPr>
+              <w:rPr>
+                <w:b/>
+                <w:bCs/>
+              </w:rPr>
+            </w:pPr>
+          </w:p>
+        </w:tc>
+        <w:tc>
+          <w:tcPr>
+            <w:tcW w:w="4508" w:type="dxa"/>
+          </w:tcPr>
+          <w:p/>
+        </w:tc>
+      </w:tr>
+      <w:tr>
+        <w:tc>
+          <w:tcPr>
+            <w:tcW w:w="4508" w:type="dxa"/>
+          </w:tcPr>
+          <w:p>
+            <w:pPr>
+              <w:rPr>
+                <w:b/>
+                <w:bCs/>
+              </w:rPr>
+            </w:pPr>
+            <w:r>
+              <w:rPr>
+                <w:b/>
+                <w:bCs/>
+              </w:rPr>
+              <w:t>Faisabilités techniques</w:t>
+            </w:r>
+          </w:p>
+          <w:p>
+            <w:pPr>
+              <w:rPr>
+                <w:b/>
+                <w:bCs/>
+              </w:rPr>
+            </w:pPr>
+          </w:p>
+        </w:tc>
+        <w:tc>
+          <w:tcPr>
+            <w:tcW w:w="4508" w:type="dxa"/>
+          </w:tcPr>
+          <w:p/>
+        </w:tc>
+      </w:tr>
+      <w:tr>
+        <w:tc>
+          <w:tcPr>
+            <w:tcW w:w="4508" w:type="dxa"/>
+          </w:tcPr>
+          <w:p>
+            <w:pPr>
+              <w:rPr>
+                <w:b/>
+                <w:bCs/>
+              </w:rPr>
+            </w:pPr>
+            <w:r>
+              <w:rPr>
+                <w:b/>
+                <w:bCs/>
+              </w:rPr>
+              <w:t>Faisabilités opérationnelles</w:t>
+            </w:r>
+          </w:p>
+          <w:p>
+            <w:pPr>
+              <w:rPr>
+                <w:b/>
+                <w:bCs/>
+              </w:rPr>
+            </w:pPr>
+          </w:p>
+        </w:tc>
+        <w:tc>
+          <w:tcPr>
+            <w:tcW w:w="4508" w:type="dxa"/>
+          </w:tcPr>
+          <w:p/>
+        </w:tc>
+      </w:tr>
+    </w:tbl>
+    <w:p>
+      <w:pPr>
+        <w:pStyle w:val="Caption"/>
+        <w:jc w:val="center"/>
+        <w:rPr>
+          <w:sz w:val="24"/>
+          <w:szCs w:val="24"/>
+          <w:lang w:val="en-GB"/>
+        </w:rPr>
+      </w:pPr>
+      <w:r>
+        <w:rPr>
+          <w:sz w:val="24"/>
+          <w:szCs w:val="24"/>
+        </w:rPr>
+        <w:t xml:space="preserve">Tableau </w:t>
+      </w:r>
+      <w:r>
+        <w:rPr>
+          <w:sz w:val="24"/>
+          <w:szCs w:val="24"/>
+        </w:rPr>
+        <w:fldChar w:fldCharType="begin"/>
+      </w:r>
+      <w:r>
+        <w:rPr>
+          <w:sz w:val="24"/>
+          <w:szCs w:val="24"/>
+        </w:rPr>
+        <w:instrText xml:space="preserve"> SEQ Tableau \* ARABIC </w:instrText>
+      </w:r>
+      <w:r>
+        <w:rPr>
+          <w:sz w:val="24"/>
+          <w:szCs w:val="24"/>
+        </w:rPr>
+        <w:fldChar w:fldCharType="separate"/>
+      </w:r>
+      <w:r>
+        <w:rPr>
+          <w:noProof/>
+          <w:sz w:val="24"/>
+          <w:szCs w:val="24"/>
+        </w:rPr>
+        <w:t>5</w:t>
+      </w:r>
+      <w:r>
+        <w:rPr>
+          <w:sz w:val="24"/>
+          <w:szCs w:val="24"/>
+        </w:rPr>
+        <w:fldChar w:fldCharType="end"/>
+      </w:r>
+      <w:r>
+        <w:rPr>
+          <w:sz w:val="24"/>
+          <w:szCs w:val="24"/>
+        </w:rPr>
+        <w:t>: Etude des faisabilités</w:t>
+      </w:r>
+    </w:p>
+    <w:p>
+      <w:pPr>
+        <w:pStyle w:val="Heading1"/>
+        <w:spacing w:line="360" w:lineRule="auto"/>
         <w:rPr>
           <w:rFonts w:cs="Times New Roman"/>
         </w:rPr>
       </w:pPr>
-      <w:bookmarkStart w:id="17" w:name="_Toc95068138"/>
+      <w:bookmarkStart w:id="17" w:name="_Toc95074078"/>
       <w:r>
         <w:rPr>
           <w:rFonts w:cs="Times New Roman"/>
         </w:rPr>
-        <w:t>Caractéristiques</w:t>
-      </w:r>
-      <w:r>
-        <w:rPr>
-          <w:rFonts w:cs="Times New Roman"/>
-        </w:rPr>
-        <w:t xml:space="preserve"> du produit</w:t>
+        <w:t>Conception et implémentation</w:t>
       </w:r>
       <w:bookmarkEnd w:id="17"/>
     </w:p>
     <w:p>
       <w:pPr>
         <w:pStyle w:val="Heading2"/>
+        <w:spacing w:line="360" w:lineRule="auto"/>
         <w:rPr>
           <w:rFonts w:cs="Times New Roman"/>
         </w:rPr>
       </w:pPr>
-      <w:bookmarkStart w:id="18" w:name="_Toc95068139"/>
+      <w:bookmarkStart w:id="18" w:name="_Toc95074079"/>
       <w:r>
         <w:rPr>
           <w:rFonts w:cs="Times New Roman"/>
         </w:rPr>
-        <w:t>Conception de diagramme de classes</w:t>
+        <w:t>Caractéristiques du produit</w:t>
       </w:r>
       <w:bookmarkEnd w:id="18"/>
     </w:p>
     <w:p>
       <w:pPr>
         <w:pStyle w:val="Heading2"/>
+        <w:spacing w:line="360" w:lineRule="auto"/>
         <w:rPr>
           <w:rFonts w:cs="Times New Roman"/>
         </w:rPr>
       </w:pPr>
-      <w:bookmarkStart w:id="19" w:name="_Toc95068140"/>
+      <w:bookmarkStart w:id="19" w:name="_Toc95074080"/>
       <w:r>
         <w:rPr>
           <w:rFonts w:cs="Times New Roman"/>
         </w:rPr>
-        <w:t>Diagramme des cas d’utilisation</w:t>
+        <w:t>Conception de diagramme de classes</w:t>
       </w:r>
       <w:bookmarkEnd w:id="19"/>
     </w:p>
     <w:p>
       <w:pPr>
         <w:pStyle w:val="Heading2"/>
+        <w:spacing w:line="360" w:lineRule="auto"/>
         <w:rPr>
           <w:rFonts w:cs="Times New Roman"/>
         </w:rPr>
       </w:pPr>
-      <w:bookmarkStart w:id="20" w:name="_Toc95068141"/>
+      <w:bookmarkStart w:id="20" w:name="_Toc95074081"/>
       <w:r>
         <w:rPr>
           <w:rFonts w:cs="Times New Roman"/>
         </w:rPr>
-        <w:t xml:space="preserve">Diagramme de </w:t>
-      </w:r>
-      <w:r>
-        <w:rPr>
-          <w:rFonts w:cs="Times New Roman"/>
-        </w:rPr>
-        <w:t>séquence</w:t>
+        <w:t>Diagramme des cas d’utilisation</w:t>
       </w:r>
       <w:bookmarkEnd w:id="20"/>
     </w:p>
     <w:p>
       <w:pPr>
         <w:pStyle w:val="Heading2"/>
+        <w:spacing w:line="360" w:lineRule="auto"/>
         <w:rPr>
           <w:rFonts w:cs="Times New Roman"/>
         </w:rPr>
       </w:pPr>
-      <w:bookmarkStart w:id="21" w:name="_Toc95068142"/>
+      <w:bookmarkStart w:id="21" w:name="_Toc95074082"/>
       <w:r>
         <w:rPr>
           <w:rFonts w:cs="Times New Roman"/>
         </w:rPr>
-        <w:t>Diagramme E-R et normalisation</w:t>
+        <w:t>Diagramme de séquence</w:t>
       </w:r>
       <w:bookmarkEnd w:id="21"/>
     </w:p>
     <w:p>
       <w:pPr>
-        <w:pStyle w:val="Heading3"/>
+        <w:pStyle w:val="Heading2"/>
+        <w:spacing w:line="360" w:lineRule="auto"/>
         <w:rPr>
           <w:rFonts w:cs="Times New Roman"/>
         </w:rPr>
       </w:pPr>
-      <w:bookmarkStart w:id="22" w:name="_Toc95068143"/>
+      <w:bookmarkStart w:id="22" w:name="_Toc95074083"/>
       <w:r>
         <w:rPr>
           <w:rFonts w:cs="Times New Roman"/>
         </w:rPr>
-        <w:t>Diagramme</w:t>
-      </w:r>
-      <w:r>
-        <w:rPr>
-          <w:rFonts w:cs="Times New Roman"/>
-        </w:rPr>
-        <w:t xml:space="preserve"> E-R</w:t>
+        <w:t>Diagramme E-R et normalisation</w:t>
       </w:r>
       <w:bookmarkEnd w:id="22"/>
     </w:p>
     <w:p>
       <w:pPr>
         <w:pStyle w:val="Heading3"/>
+        <w:spacing w:line="360" w:lineRule="auto"/>
         <w:rPr>
           <w:rFonts w:cs="Times New Roman"/>
         </w:rPr>
       </w:pPr>
-      <w:bookmarkStart w:id="23" w:name="_Toc95068144"/>
+      <w:bookmarkStart w:id="23" w:name="_Toc95074084"/>
       <w:r>
         <w:rPr>
           <w:rFonts w:cs="Times New Roman"/>
         </w:rPr>
-        <w:t>Normalisation</w:t>
+        <w:t>Diagramme E-R</w:t>
       </w:r>
       <w:bookmarkEnd w:id="23"/>
     </w:p>
     <w:p>
       <w:pPr>
-        <w:pStyle w:val="Heading1"/>
+        <w:pStyle w:val="Heading3"/>
+        <w:spacing w:line="360" w:lineRule="auto"/>
         <w:rPr>
           <w:rFonts w:cs="Times New Roman"/>
         </w:rPr>
       </w:pPr>
-      <w:bookmarkStart w:id="24" w:name="_Toc95068145"/>
+      <w:bookmarkStart w:id="24" w:name="_Toc95074085"/>
       <w:r>
         <w:rPr>
           <w:rFonts w:cs="Times New Roman"/>
         </w:rPr>
-        <w:t>Conclusion</w:t>
+        <w:t>Normalisation</w:t>
       </w:r>
       <w:bookmarkEnd w:id="24"/>
     </w:p>
     <w:p>
       <w:pPr>
+        <w:pStyle w:val="Heading1"/>
+        <w:spacing w:line="360" w:lineRule="auto"/>
         <w:rPr>
           <w:rFonts w:cs="Times New Roman"/>
         </w:rPr>
       </w:pPr>
+      <w:bookmarkStart w:id="25" w:name="_Toc95074086"/>
+      <w:r>
+        <w:rPr>
+          <w:rFonts w:cs="Times New Roman"/>
+        </w:rPr>
+        <w:t>Conclusion</w:t>
+      </w:r>
+      <w:bookmarkEnd w:id="25"/>
     </w:p>
     <w:p>
       <w:pPr>
+        <w:spacing w:line="360" w:lineRule="auto"/>
         <w:rPr>
           <w:rFonts w:cs="Times New Roman"/>
         </w:rPr>
@@ -3426,11 +4463,21 @@
     </w:p>
     <w:p>
       <w:pPr>
+        <w:spacing w:line="360" w:lineRule="auto"/>
         <w:rPr>
           <w:rFonts w:cs="Times New Roman"/>
         </w:rPr>
       </w:pPr>
     </w:p>
+    <w:p>
+      <w:pPr>
+        <w:spacing w:line="360" w:lineRule="auto"/>
+        <w:rPr>
+          <w:rFonts w:cs="Times New Roman"/>
+        </w:rPr>
+      </w:pPr>
+    </w:p>
+    <w:p/>
     <w:sectPr>
       <w:headerReference w:type="default" r:id="rId8"/>
       <w:footerReference w:type="default" r:id="rId9"/>
@@ -3564,6 +4611,7 @@
       <w:dataBinding w:prefixMappings="xmlns:ns0='http://purl.org/dc/elements/1.1/' xmlns:ns1='http://schemas.openxmlformats.org/package/2006/metadata/core-properties' " w:xpath="/ns1:coreProperties[1]/ns0:title[1]" w:storeItemID="{6C3C8BC8-F283-45AE-878A-BAB7291924A1}"/>
       <w:text/>
     </w:sdtPr>
+    <w:sdtEndPr/>
     <w:sdtContent>
       <w:p>
         <w:pPr>
@@ -3765,6 +4813,208 @@
     </w:lvl>
   </w:abstractNum>
   <w:abstractNum w:abstractNumId="2" w15:restartNumberingAfterBreak="0">
+    <w:nsid w:val="52857562"/>
+    <w:multiLevelType w:val="hybridMultilevel"/>
+    <w:tmpl w:val="4A1684C8"/>
+    <w:lvl w:ilvl="0" w:tplc="AEF80626">
+      <w:start w:val="1"/>
+      <w:numFmt w:val="bullet"/>
+      <w:lvlText w:val="-"/>
+      <w:lvlJc w:val="left"/>
+      <w:pPr>
+        <w:ind w:left="720" w:hanging="360"/>
+      </w:pPr>
+      <w:rPr>
+        <w:rFonts w:ascii="Times New Roman" w:eastAsiaTheme="minorHAnsi" w:hAnsi="Times New Roman" w:cs="Times New Roman" w:hint="default"/>
+      </w:rPr>
+    </w:lvl>
+    <w:lvl w:ilvl="1" w:tplc="20000003" w:tentative="1">
+      <w:start w:val="1"/>
+      <w:numFmt w:val="bullet"/>
+      <w:lvlText w:val="o"/>
+      <w:lvlJc w:val="left"/>
+      <w:pPr>
+        <w:ind w:left="1440" w:hanging="360"/>
+      </w:pPr>
+      <w:rPr>
+        <w:rFonts w:ascii="Courier New" w:hAnsi="Courier New" w:cs="Courier New" w:hint="default"/>
+      </w:rPr>
+    </w:lvl>
+    <w:lvl w:ilvl="2" w:tplc="20000005" w:tentative="1">
+      <w:start w:val="1"/>
+      <w:numFmt w:val="bullet"/>
+      <w:lvlText w:val=""/>
+      <w:lvlJc w:val="left"/>
+      <w:pPr>
+        <w:ind w:left="2160" w:hanging="360"/>
+      </w:pPr>
+      <w:rPr>
+        <w:rFonts w:ascii="Wingdings" w:hAnsi="Wingdings" w:hint="default"/>
+      </w:rPr>
+    </w:lvl>
+    <w:lvl w:ilvl="3" w:tplc="20000001" w:tentative="1">
+      <w:start w:val="1"/>
+      <w:numFmt w:val="bullet"/>
+      <w:lvlText w:val=""/>
+      <w:lvlJc w:val="left"/>
+      <w:pPr>
+        <w:ind w:left="2880" w:hanging="360"/>
+      </w:pPr>
+      <w:rPr>
+        <w:rFonts w:ascii="Symbol" w:hAnsi="Symbol" w:hint="default"/>
+      </w:rPr>
+    </w:lvl>
+    <w:lvl w:ilvl="4" w:tplc="20000003" w:tentative="1">
+      <w:start w:val="1"/>
+      <w:numFmt w:val="bullet"/>
+      <w:lvlText w:val="o"/>
+      <w:lvlJc w:val="left"/>
+      <w:pPr>
+        <w:ind w:left="3600" w:hanging="360"/>
+      </w:pPr>
+      <w:rPr>
+        <w:rFonts w:ascii="Courier New" w:hAnsi="Courier New" w:cs="Courier New" w:hint="default"/>
+      </w:rPr>
+    </w:lvl>
+    <w:lvl w:ilvl="5" w:tplc="20000005" w:tentative="1">
+      <w:start w:val="1"/>
+      <w:numFmt w:val="bullet"/>
+      <w:lvlText w:val=""/>
+      <w:lvlJc w:val="left"/>
+      <w:pPr>
+        <w:ind w:left="4320" w:hanging="360"/>
+      </w:pPr>
+      <w:rPr>
+        <w:rFonts w:ascii="Wingdings" w:hAnsi="Wingdings" w:hint="default"/>
+      </w:rPr>
+    </w:lvl>
+    <w:lvl w:ilvl="6" w:tplc="20000001" w:tentative="1">
+      <w:start w:val="1"/>
+      <w:numFmt w:val="bullet"/>
+      <w:lvlText w:val=""/>
+      <w:lvlJc w:val="left"/>
+      <w:pPr>
+        <w:ind w:left="5040" w:hanging="360"/>
+      </w:pPr>
+      <w:rPr>
+        <w:rFonts w:ascii="Symbol" w:hAnsi="Symbol" w:hint="default"/>
+      </w:rPr>
+    </w:lvl>
+    <w:lvl w:ilvl="7" w:tplc="20000003" w:tentative="1">
+      <w:start w:val="1"/>
+      <w:numFmt w:val="bullet"/>
+      <w:lvlText w:val="o"/>
+      <w:lvlJc w:val="left"/>
+      <w:pPr>
+        <w:ind w:left="5760" w:hanging="360"/>
+      </w:pPr>
+      <w:rPr>
+        <w:rFonts w:ascii="Courier New" w:hAnsi="Courier New" w:cs="Courier New" w:hint="default"/>
+      </w:rPr>
+    </w:lvl>
+    <w:lvl w:ilvl="8" w:tplc="20000005" w:tentative="1">
+      <w:start w:val="1"/>
+      <w:numFmt w:val="bullet"/>
+      <w:lvlText w:val=""/>
+      <w:lvlJc w:val="left"/>
+      <w:pPr>
+        <w:ind w:left="6480" w:hanging="360"/>
+      </w:pPr>
+      <w:rPr>
+        <w:rFonts w:ascii="Wingdings" w:hAnsi="Wingdings" w:hint="default"/>
+      </w:rPr>
+    </w:lvl>
+  </w:abstractNum>
+  <w:abstractNum w:abstractNumId="3" w15:restartNumberingAfterBreak="0">
+    <w:nsid w:val="559C7A90"/>
+    <w:multiLevelType w:val="hybridMultilevel"/>
+    <w:tmpl w:val="666A9134"/>
+    <w:lvl w:ilvl="0" w:tplc="20000019">
+      <w:start w:val="1"/>
+      <w:numFmt w:val="lowerLetter"/>
+      <w:lvlText w:val="%1."/>
+      <w:lvlJc w:val="left"/>
+      <w:pPr>
+        <w:ind w:left="720" w:hanging="360"/>
+      </w:pPr>
+      <w:rPr>
+        <w:rFonts w:hint="default"/>
+      </w:rPr>
+    </w:lvl>
+    <w:lvl w:ilvl="1" w:tplc="20000019" w:tentative="1">
+      <w:start w:val="1"/>
+      <w:numFmt w:val="lowerLetter"/>
+      <w:lvlText w:val="%2."/>
+      <w:lvlJc w:val="left"/>
+      <w:pPr>
+        <w:ind w:left="1440" w:hanging="360"/>
+      </w:pPr>
+    </w:lvl>
+    <w:lvl w:ilvl="2" w:tplc="2000001B" w:tentative="1">
+      <w:start w:val="1"/>
+      <w:numFmt w:val="lowerRoman"/>
+      <w:lvlText w:val="%3."/>
+      <w:lvlJc w:val="right"/>
+      <w:pPr>
+        <w:ind w:left="2160" w:hanging="180"/>
+      </w:pPr>
+    </w:lvl>
+    <w:lvl w:ilvl="3" w:tplc="2000000F" w:tentative="1">
+      <w:start w:val="1"/>
+      <w:numFmt w:val="decimal"/>
+      <w:lvlText w:val="%4."/>
+      <w:lvlJc w:val="left"/>
+      <w:pPr>
+        <w:ind w:left="2880" w:hanging="360"/>
+      </w:pPr>
+    </w:lvl>
+    <w:lvl w:ilvl="4" w:tplc="20000019" w:tentative="1">
+      <w:start w:val="1"/>
+      <w:numFmt w:val="lowerLetter"/>
+      <w:lvlText w:val="%5."/>
+      <w:lvlJc w:val="left"/>
+      <w:pPr>
+        <w:ind w:left="3600" w:hanging="360"/>
+      </w:pPr>
+    </w:lvl>
+    <w:lvl w:ilvl="5" w:tplc="2000001B" w:tentative="1">
+      <w:start w:val="1"/>
+      <w:numFmt w:val="lowerRoman"/>
+      <w:lvlText w:val="%6."/>
+      <w:lvlJc w:val="right"/>
+      <w:pPr>
+        <w:ind w:left="4320" w:hanging="180"/>
+      </w:pPr>
+    </w:lvl>
+    <w:lvl w:ilvl="6" w:tplc="2000000F" w:tentative="1">
+      <w:start w:val="1"/>
+      <w:numFmt w:val="decimal"/>
+      <w:lvlText w:val="%7."/>
+      <w:lvlJc w:val="left"/>
+      <w:pPr>
+        <w:ind w:left="5040" w:hanging="360"/>
+      </w:pPr>
+    </w:lvl>
+    <w:lvl w:ilvl="7" w:tplc="20000019" w:tentative="1">
+      <w:start w:val="1"/>
+      <w:numFmt w:val="lowerLetter"/>
+      <w:lvlText w:val="%8."/>
+      <w:lvlJc w:val="left"/>
+      <w:pPr>
+        <w:ind w:left="5760" w:hanging="360"/>
+      </w:pPr>
+    </w:lvl>
+    <w:lvl w:ilvl="8" w:tplc="2000001B" w:tentative="1">
+      <w:start w:val="1"/>
+      <w:numFmt w:val="lowerRoman"/>
+      <w:lvlText w:val="%9."/>
+      <w:lvlJc w:val="right"/>
+      <w:pPr>
+        <w:ind w:left="6480" w:hanging="180"/>
+      </w:pPr>
+    </w:lvl>
+  </w:abstractNum>
+  <w:abstractNum w:abstractNumId="4" w15:restartNumberingAfterBreak="0">
     <w:nsid w:val="61A67A53"/>
     <w:multiLevelType w:val="multilevel"/>
     <w:tmpl w:val="08090025"/>
@@ -3866,6 +5116,12 @@
     <w:abstractNumId w:val="0"/>
   </w:num>
   <w:num w:numId="3">
+    <w:abstractNumId w:val="4"/>
+  </w:num>
+  <w:num w:numId="4">
+    <w:abstractNumId w:val="3"/>
+  </w:num>
+  <w:num w:numId="5">
     <w:abstractNumId w:val="2"/>
   </w:num>
 </w:numbering>
@@ -3994,6 +5250,7 @@
     <w:lsdException w:name="HTML Sample" w:semiHidden="1" w:unhideWhenUsed="1"/>
     <w:lsdException w:name="HTML Typewriter" w:semiHidden="1" w:unhideWhenUsed="1"/>
     <w:lsdException w:name="HTML Variable" w:semiHidden="1" w:unhideWhenUsed="1"/>
+    <w:lsdException w:name="Normal Table" w:semiHidden="1" w:unhideWhenUsed="1"/>
     <w:lsdException w:name="annotation subject" w:semiHidden="1" w:unhideWhenUsed="1"/>
     <w:lsdException w:name="No List" w:semiHidden="1" w:unhideWhenUsed="1"/>
     <w:lsdException w:name="Outline List 1" w:semiHidden="1" w:unhideWhenUsed="1"/>
@@ -4040,8 +5297,10 @@
     <w:lsdException w:name="Table Subtle 2" w:semiHidden="1" w:unhideWhenUsed="1"/>
     <w:lsdException w:name="Table Web 1" w:semiHidden="1" w:unhideWhenUsed="1"/>
     <w:lsdException w:name="Table Web 2" w:semiHidden="1" w:unhideWhenUsed="1"/>
+    <w:lsdException w:name="Table Web 3" w:semiHidden="1" w:unhideWhenUsed="1"/>
     <w:lsdException w:name="Balloon Text" w:semiHidden="1" w:unhideWhenUsed="1"/>
     <w:lsdException w:name="Table Grid" w:uiPriority="39"/>
+    <w:lsdException w:name="Table Theme" w:semiHidden="1" w:unhideWhenUsed="1"/>
     <w:lsdException w:name="Placeholder Text" w:semiHidden="1"/>
     <w:lsdException w:name="No Spacing" w:uiPriority="1" w:qFormat="1"/>
     <w:lsdException w:name="Light Shading" w:uiPriority="60"/>
@@ -4831,6 +6090,44 @@
       <w:lang w:val="fr-FR"/>
     </w:rPr>
   </w:style>
+  <w:style w:type="table" w:styleId="TableGrid">
+    <w:name w:val="Table Grid"/>
+    <w:basedOn w:val="TableNormal"/>
+    <w:uiPriority w:val="39"/>
+    <w:rsid w:val="0029237F"/>
+    <w:pPr>
+      <w:spacing w:after="0" w:line="240" w:lineRule="auto"/>
+    </w:pPr>
+    <w:tblPr>
+      <w:tblBorders>
+        <w:top w:val="single" w:sz="4" w:space="0" w:color="auto"/>
+        <w:left w:val="single" w:sz="4" w:space="0" w:color="auto"/>
+        <w:bottom w:val="single" w:sz="4" w:space="0" w:color="auto"/>
+        <w:right w:val="single" w:sz="4" w:space="0" w:color="auto"/>
+        <w:insideH w:val="single" w:sz="4" w:space="0" w:color="auto"/>
+        <w:insideV w:val="single" w:sz="4" w:space="0" w:color="auto"/>
+      </w:tblBorders>
+    </w:tblPr>
+  </w:style>
+  <w:style w:type="paragraph" w:styleId="Caption">
+    <w:name w:val="caption"/>
+    <w:basedOn w:val="Normal"/>
+    <w:next w:val="Normal"/>
+    <w:uiPriority w:val="35"/>
+    <w:unhideWhenUsed/>
+    <w:qFormat/>
+    <w:rsid w:val="0029237F"/>
+    <w:pPr>
+      <w:spacing w:after="200" w:line="240" w:lineRule="auto"/>
+    </w:pPr>
+    <w:rPr>
+      <w:i/>
+      <w:iCs/>
+      <w:color w:val="44546A" w:themeColor="text2"/>
+      <w:sz w:val="18"/>
+      <w:szCs w:val="18"/>
+    </w:rPr>
+  </w:style>
 </w:styles>
 </file>
 
@@ -4886,6 +6183,27 @@
     <w:pitch w:val="variable"/>
     <w:sig w:usb0="E4002EFF" w:usb1="C000247B" w:usb2="00000009" w:usb3="00000000" w:csb0="000001FF" w:csb1="00000000"/>
   </w:font>
+  <w:font w:name="Courier New">
+    <w:panose1 w:val="02070309020205020404"/>
+    <w:charset w:val="00"/>
+    <w:family w:val="modern"/>
+    <w:pitch w:val="fixed"/>
+    <w:sig w:usb0="E0002EFF" w:usb1="C0007843" w:usb2="00000009" w:usb3="00000000" w:csb0="000001FF" w:csb1="00000000"/>
+  </w:font>
+  <w:font w:name="Wingdings">
+    <w:panose1 w:val="05000000000000000000"/>
+    <w:charset w:val="02"/>
+    <w:family w:val="auto"/>
+    <w:pitch w:val="variable"/>
+    <w:sig w:usb0="00000000" w:usb1="10000000" w:usb2="00000000" w:usb3="00000000" w:csb0="80000000" w:csb1="00000000"/>
+  </w:font>
+  <w:font w:name="Symbol">
+    <w:panose1 w:val="05050102010706020507"/>
+    <w:charset w:val="02"/>
+    <w:family w:val="roman"/>
+    <w:pitch w:val="variable"/>
+    <w:sig w:usb0="00000000" w:usb1="10000000" w:usb2="00000000" w:usb3="00000000" w:csb0="80000000" w:csb1="00000000"/>
+  </w:font>
   <w:font w:name="Calibri Light">
     <w:panose1 w:val="020F0302020204030204"/>
     <w:charset w:val="00"/>
@@ -4913,6 +6231,8 @@
   <w:rsids>
     <w:rsidRoot w:val="000E3369"/>
     <w:rsid w:val="000E3369"/>
+    <w:rsid w:val="0042193D"/>
+    <w:rsid w:val="00AF2F5D"/>
     <w:rsid w:val="00C82700"/>
   </w:rsids>
   <m:mathPr>
@@ -5362,14 +6682,6 @@
     <w:semiHidden/>
     <w:unhideWhenUsed/>
   </w:style>
-  <w:style w:type="paragraph" w:customStyle="1" w:styleId="C8F8676A08A848AF863ADE24F2238A53">
-    <w:name w:val="C8F8676A08A848AF863ADE24F2238A53"/>
-    <w:rsid w:val="000E3369"/>
-  </w:style>
-  <w:style w:type="paragraph" w:customStyle="1" w:styleId="66622BAAFA1949A0B1FB48A84C08971B">
-    <w:name w:val="66622BAAFA1949A0B1FB48A84C08971B"/>
-    <w:rsid w:val="000E3369"/>
-  </w:style>
   <w:style w:type="paragraph" w:customStyle="1" w:styleId="5543B55CD50E4E7E9BCF0136420E8899">
     <w:name w:val="5543B55CD50E4E7E9BCF0136420E8899"/>
     <w:rsid w:val="000E3369"/>

</xml_diff>